<commit_message>
add (design patter with c# book )
</commit_message>
<xml_diff>
--- a/CreationDesignPattern/Design pattern.docx
+++ b/CreationDesignPattern/Design pattern.docx
@@ -1,6 +1,6 @@
 
 <file path=word/document.xml><?xml version="1.0" encoding="utf-8"?>
-<w:document xmlns:wpc="http://schemas.microsoft.com/office/word/2010/wordprocessingCanvas" xmlns:cx="http://schemas.microsoft.com/office/drawing/2014/chartex" xmlns:cx1="http://schemas.microsoft.com/office/drawing/2015/9/8/chartex" xmlns:cx2="http://schemas.microsoft.com/office/drawing/2015/10/21/chartex" xmlns:cx3="http://schemas.microsoft.com/office/drawing/2016/5/9/chartex" xmlns:cx4="http://schemas.microsoft.com/office/drawing/2016/5/10/chartex" xmlns:cx5="http://schemas.microsoft.com/office/drawing/2016/5/11/chartex" xmlns:cx6="http://schemas.microsoft.com/office/drawing/2016/5/12/chartex" xmlns:cx7="http://schemas.microsoft.com/office/drawing/2016/5/13/chartex" xmlns:cx8="http://schemas.microsoft.com/office/drawing/2016/5/14/chartex" xmlns:mc="http://schemas.openxmlformats.org/markup-compatibility/2006" xmlns:aink="http://schemas.microsoft.com/office/drawing/2016/ink" xmlns:am3d="http://schemas.microsoft.com/office/drawing/2017/model3d" xmlns:o="urn:schemas-microsoft-com:office:office" xmlns:r="http://schemas.openxmlformats.org/officeDocument/2006/relationships" xmlns:m="http://schemas.openxmlformats.org/officeDocument/2006/math" xmlns:v="urn:schemas-microsoft-com:vml" xmlns:wp14="http://schemas.microsoft.com/office/word/2010/wordprocessingDrawing" xmlns:wp="http://schemas.openxmlformats.org/drawingml/2006/wordprocessingDrawing" xmlns:w10="urn:schemas-microsoft-com:office:word" xmlns:w="http://schemas.openxmlformats.org/wordprocessingml/2006/main" xmlns:w14="http://schemas.microsoft.com/office/word/2010/wordml" xmlns:w15="http://schemas.microsoft.com/office/word/2012/wordml" xmlns:w16cid="http://schemas.microsoft.com/office/word/2016/wordml/cid" xmlns:w16se="http://schemas.microsoft.com/office/word/2015/wordml/symex" xmlns:wpg="http://schemas.microsoft.com/office/word/2010/wordprocessingGroup" xmlns:wpi="http://schemas.microsoft.com/office/word/2010/wordprocessingInk" xmlns:wne="http://schemas.microsoft.com/office/word/2006/wordml" xmlns:wps="http://schemas.microsoft.com/office/word/2010/wordprocessingShape" mc:Ignorable="w14 w15 w16se w16cid wp14">
+<w:document xmlns:wpc="http://schemas.microsoft.com/office/word/2010/wordprocessingCanvas" xmlns:cx="http://schemas.microsoft.com/office/drawing/2014/chartex" xmlns:cx1="http://schemas.microsoft.com/office/drawing/2015/9/8/chartex" xmlns:cx2="http://schemas.microsoft.com/office/drawing/2015/10/21/chartex" xmlns:cx3="http://schemas.microsoft.com/office/drawing/2016/5/9/chartex" xmlns:cx4="http://schemas.microsoft.com/office/drawing/2016/5/10/chartex" xmlns:cx5="http://schemas.microsoft.com/office/drawing/2016/5/11/chartex" xmlns:cx6="http://schemas.microsoft.com/office/drawing/2016/5/12/chartex" xmlns:cx7="http://schemas.microsoft.com/office/drawing/2016/5/13/chartex" xmlns:cx8="http://schemas.microsoft.com/office/drawing/2016/5/14/chartex" xmlns:mc="http://schemas.openxmlformats.org/markup-compatibility/2006" xmlns:aink="http://schemas.microsoft.com/office/drawing/2016/ink" xmlns:am3d="http://schemas.microsoft.com/office/drawing/2017/model3d" xmlns:o="urn:schemas-microsoft-com:office:office" xmlns:r="http://schemas.openxmlformats.org/officeDocument/2006/relationships" xmlns:m="http://schemas.openxmlformats.org/officeDocument/2006/math" xmlns:v="urn:schemas-microsoft-com:vml" xmlns:wp14="http://schemas.microsoft.com/office/word/2010/wordprocessingDrawing" xmlns:wp="http://schemas.openxmlformats.org/drawingml/2006/wordprocessingDrawing" xmlns:w10="urn:schemas-microsoft-com:office:word" xmlns:w="http://schemas.openxmlformats.org/wordprocessingml/2006/main" xmlns:w14="http://schemas.microsoft.com/office/word/2010/wordml" xmlns:w15="http://schemas.microsoft.com/office/word/2012/wordml" xmlns:w16cex="http://schemas.microsoft.com/office/word/2018/wordml/cex" xmlns:w16cid="http://schemas.microsoft.com/office/word/2016/wordml/cid" xmlns:w16="http://schemas.microsoft.com/office/word/2018/wordml" xmlns:w16sdtdh="http://schemas.microsoft.com/office/word/2020/wordml/sdtdatahash" xmlns:w16se="http://schemas.microsoft.com/office/word/2015/wordml/symex" xmlns:wpg="http://schemas.microsoft.com/office/word/2010/wordprocessingGroup" xmlns:wpi="http://schemas.microsoft.com/office/word/2010/wordprocessingInk" xmlns:wne="http://schemas.microsoft.com/office/word/2006/wordml" xmlns:wps="http://schemas.microsoft.com/office/word/2010/wordprocessingShape" mc:Ignorable="w14 w15 w16se w16cid w16 w16cex w16sdtdh wp14">
   <w:body>
     <w:sdt>
       <w:sdtPr>
@@ -37,7 +37,6 @@
           <w:pPr>
             <w:pStyle w:val="TOC1"/>
             <w:tabs>
-              <w:tab w:val="left" w:pos="440"/>
               <w:tab w:val="right" w:leader="dot" w:pos="9350"/>
             </w:tabs>
             <w:rPr>
@@ -54,12 +53,82 @@
           <w:r>
             <w:fldChar w:fldCharType="separate"/>
           </w:r>
-          <w:hyperlink w:anchor="_Toc93390373" w:history="1">
+          <w:hyperlink w:anchor="_Toc93445114" w:history="1">
             <w:r>
               <w:rPr>
                 <w:rStyle w:val="Hyperlink"/>
                 <w:noProof/>
               </w:rPr>
+              <w:t>Software design patterns</w:t>
+            </w:r>
+            <w:r>
+              <w:rPr>
+                <w:noProof/>
+                <w:webHidden/>
+              </w:rPr>
+              <w:tab/>
+            </w:r>
+            <w:r>
+              <w:rPr>
+                <w:noProof/>
+                <w:webHidden/>
+              </w:rPr>
+              <w:fldChar w:fldCharType="begin"/>
+            </w:r>
+            <w:r>
+              <w:rPr>
+                <w:noProof/>
+                <w:webHidden/>
+              </w:rPr>
+              <w:instrText xml:space="preserve"> PAGEREF _Toc93445114 \h </w:instrText>
+            </w:r>
+            <w:r>
+              <w:rPr>
+                <w:noProof/>
+                <w:webHidden/>
+              </w:rPr>
+            </w:r>
+            <w:r>
+              <w:rPr>
+                <w:noProof/>
+                <w:webHidden/>
+              </w:rPr>
+              <w:fldChar w:fldCharType="separate"/>
+            </w:r>
+            <w:r>
+              <w:rPr>
+                <w:noProof/>
+                <w:webHidden/>
+              </w:rPr>
+              <w:t>2</w:t>
+            </w:r>
+            <w:r>
+              <w:rPr>
+                <w:noProof/>
+                <w:webHidden/>
+              </w:rPr>
+              <w:fldChar w:fldCharType="end"/>
+            </w:r>
+          </w:hyperlink>
+        </w:p>
+        <w:p>
+          <w:pPr>
+            <w:pStyle w:val="TOC1"/>
+            <w:tabs>
+              <w:tab w:val="left" w:pos="440"/>
+              <w:tab w:val="right" w:leader="dot" w:pos="9350"/>
+            </w:tabs>
+            <w:rPr>
+              <w:rFonts w:cstheme="minorBidi"/>
+              <w:noProof/>
+            </w:rPr>
+          </w:pPr>
+          <w:hyperlink w:anchor="_Toc93445115" w:history="1">
+            <w:r>
+              <w:rPr>
+                <w:rStyle w:val="Hyperlink"/>
+                <w:noProof/>
+              </w:rPr>
               <w:t>A-</w:t>
             </w:r>
             <w:r>
@@ -95,7 +164,7 @@
                 <w:noProof/>
                 <w:webHidden/>
               </w:rPr>
-              <w:instrText xml:space="preserve"> PAGEREF _Toc93390373 \h </w:instrText>
+              <w:instrText xml:space="preserve"> PAGEREF _Toc93445115 \h </w:instrText>
             </w:r>
             <w:r>
               <w:rPr>
@@ -115,7 +184,7 @@
                 <w:noProof/>
                 <w:webHidden/>
               </w:rPr>
-              <w:t>2</w:t>
+              <w:t>3</w:t>
             </w:r>
             <w:r>
               <w:rPr>
@@ -138,7 +207,7 @@
               <w:noProof/>
             </w:rPr>
           </w:pPr>
-          <w:hyperlink w:anchor="_Toc93390374" w:history="1">
+          <w:hyperlink w:anchor="_Toc93445116" w:history="1">
             <w:r>
               <w:rPr>
                 <w:rStyle w:val="Hyperlink"/>
@@ -179,7 +248,7 @@
                 <w:noProof/>
                 <w:webHidden/>
               </w:rPr>
-              <w:instrText xml:space="preserve"> PAGEREF _Toc93390374 \h </w:instrText>
+              <w:instrText xml:space="preserve"> PAGEREF _Toc93445116 \h </w:instrText>
             </w:r>
             <w:r>
               <w:rPr>
@@ -199,7 +268,7 @@
                 <w:noProof/>
                 <w:webHidden/>
               </w:rPr>
-              <w:t>2</w:t>
+              <w:t>3</w:t>
             </w:r>
             <w:r>
               <w:rPr>
@@ -222,7 +291,7 @@
               <w:noProof/>
             </w:rPr>
           </w:pPr>
-          <w:hyperlink w:anchor="_Toc93390375" w:history="1">
+          <w:hyperlink w:anchor="_Toc93445117" w:history="1">
             <w:r>
               <w:rPr>
                 <w:rStyle w:val="Hyperlink"/>
@@ -263,7 +332,7 @@
                 <w:noProof/>
                 <w:webHidden/>
               </w:rPr>
-              <w:instrText xml:space="preserve"> PAGEREF _Toc93390375 \h </w:instrText>
+              <w:instrText xml:space="preserve"> PAGEREF _Toc93445117 \h </w:instrText>
             </w:r>
             <w:r>
               <w:rPr>
@@ -283,7 +352,7 @@
                 <w:noProof/>
                 <w:webHidden/>
               </w:rPr>
-              <w:t>3</w:t>
+              <w:t>4</w:t>
             </w:r>
             <w:r>
               <w:rPr>
@@ -306,7 +375,7 @@
               <w:noProof/>
             </w:rPr>
           </w:pPr>
-          <w:hyperlink w:anchor="_Toc93390376" w:history="1">
+          <w:hyperlink w:anchor="_Toc93445118" w:history="1">
             <w:r>
               <w:rPr>
                 <w:rStyle w:val="Hyperlink"/>
@@ -347,7 +416,7 @@
                 <w:noProof/>
                 <w:webHidden/>
               </w:rPr>
-              <w:instrText xml:space="preserve"> PAGEREF _Toc93390376 \h </w:instrText>
+              <w:instrText xml:space="preserve"> PAGEREF _Toc93445118 \h </w:instrText>
             </w:r>
             <w:r>
               <w:rPr>
@@ -367,7 +436,7 @@
                 <w:noProof/>
                 <w:webHidden/>
               </w:rPr>
-              <w:t>4</w:t>
+              <w:t>5</w:t>
             </w:r>
             <w:r>
               <w:rPr>
@@ -390,7 +459,7 @@
               <w:noProof/>
             </w:rPr>
           </w:pPr>
-          <w:hyperlink w:anchor="_Toc93390377" w:history="1">
+          <w:hyperlink w:anchor="_Toc93445119" w:history="1">
             <w:r>
               <w:rPr>
                 <w:rStyle w:val="Hyperlink"/>
@@ -431,7 +500,7 @@
                 <w:noProof/>
                 <w:webHidden/>
               </w:rPr>
-              <w:instrText xml:space="preserve"> PAGEREF _Toc93390377 \h </w:instrText>
+              <w:instrText xml:space="preserve"> PAGEREF _Toc93445119 \h </w:instrText>
             </w:r>
             <w:r>
               <w:rPr>
@@ -451,7 +520,7 @@
                 <w:noProof/>
                 <w:webHidden/>
               </w:rPr>
-              <w:t>5</w:t>
+              <w:t>6</w:t>
             </w:r>
             <w:r>
               <w:rPr>
@@ -474,7 +543,7 @@
               <w:noProof/>
             </w:rPr>
           </w:pPr>
-          <w:hyperlink w:anchor="_Toc93390378" w:history="1">
+          <w:hyperlink w:anchor="_Toc93445120" w:history="1">
             <w:r>
               <w:rPr>
                 <w:rStyle w:val="Hyperlink"/>
@@ -515,7 +584,7 @@
                 <w:noProof/>
                 <w:webHidden/>
               </w:rPr>
-              <w:instrText xml:space="preserve"> PAGEREF _Toc93390378 \h </w:instrText>
+              <w:instrText xml:space="preserve"> PAGEREF _Toc93445120 \h </w:instrText>
             </w:r>
             <w:r>
               <w:rPr>
@@ -535,7 +604,7 @@
                 <w:noProof/>
                 <w:webHidden/>
               </w:rPr>
-              <w:t>6</w:t>
+              <w:t>7</w:t>
             </w:r>
             <w:r>
               <w:rPr>
@@ -558,7 +627,7 @@
               <w:noProof/>
             </w:rPr>
           </w:pPr>
-          <w:hyperlink w:anchor="_Toc93390379" w:history="1">
+          <w:hyperlink w:anchor="_Toc93445121" w:history="1">
             <w:r>
               <w:rPr>
                 <w:rStyle w:val="Hyperlink"/>
@@ -599,7 +668,7 @@
                 <w:noProof/>
                 <w:webHidden/>
               </w:rPr>
-              <w:instrText xml:space="preserve"> PAGEREF _Toc93390379 \h </w:instrText>
+              <w:instrText xml:space="preserve"> PAGEREF _Toc93445121 \h </w:instrText>
             </w:r>
             <w:r>
               <w:rPr>
@@ -619,7 +688,7 @@
                 <w:noProof/>
                 <w:webHidden/>
               </w:rPr>
-              <w:t>7</w:t>
+              <w:t>8</w:t>
             </w:r>
             <w:r>
               <w:rPr>
@@ -642,7 +711,7 @@
               <w:noProof/>
             </w:rPr>
           </w:pPr>
-          <w:hyperlink w:anchor="_Toc93390380" w:history="1">
+          <w:hyperlink w:anchor="_Toc93445122" w:history="1">
             <w:r>
               <w:rPr>
                 <w:rStyle w:val="Hyperlink"/>
@@ -685,7 +754,7 @@
                 <w:noProof/>
                 <w:webHidden/>
               </w:rPr>
-              <w:instrText xml:space="preserve"> PAGEREF _Toc93390380 \h </w:instrText>
+              <w:instrText xml:space="preserve"> PAGEREF _Toc93445122 \h </w:instrText>
             </w:r>
             <w:r>
               <w:rPr>
@@ -705,7 +774,7 @@
                 <w:noProof/>
                 <w:webHidden/>
               </w:rPr>
-              <w:t>7</w:t>
+              <w:t>8</w:t>
             </w:r>
             <w:r>
               <w:rPr>
@@ -728,7 +797,7 @@
               <w:noProof/>
             </w:rPr>
           </w:pPr>
-          <w:hyperlink w:anchor="_Toc93390381" w:history="1">
+          <w:hyperlink w:anchor="_Toc93445123" w:history="1">
             <w:r>
               <w:rPr>
                 <w:rStyle w:val="Hyperlink"/>
@@ -769,7 +838,7 @@
                 <w:noProof/>
                 <w:webHidden/>
               </w:rPr>
-              <w:instrText xml:space="preserve"> PAGEREF _Toc93390381 \h </w:instrText>
+              <w:instrText xml:space="preserve"> PAGEREF _Toc93445123 \h </w:instrText>
             </w:r>
             <w:r>
               <w:rPr>
@@ -789,7 +858,7 @@
                 <w:noProof/>
                 <w:webHidden/>
               </w:rPr>
-              <w:t>9</w:t>
+              <w:t>10</w:t>
             </w:r>
             <w:r>
               <w:rPr>
@@ -812,7 +881,7 @@
               <w:noProof/>
             </w:rPr>
           </w:pPr>
-          <w:hyperlink w:anchor="_Toc93390382" w:history="1">
+          <w:hyperlink w:anchor="_Toc93445124" w:history="1">
             <w:r>
               <w:rPr>
                 <w:rStyle w:val="Hyperlink"/>
@@ -853,7 +922,7 @@
                 <w:noProof/>
                 <w:webHidden/>
               </w:rPr>
-              <w:instrText xml:space="preserve"> PAGEREF _Toc93390382 \h </w:instrText>
+              <w:instrText xml:space="preserve"> PAGEREF _Toc93445124 \h </w:instrText>
             </w:r>
             <w:r>
               <w:rPr>
@@ -873,7 +942,7 @@
                 <w:noProof/>
                 <w:webHidden/>
               </w:rPr>
-              <w:t>10</w:t>
+              <w:t>11</w:t>
             </w:r>
             <w:r>
               <w:rPr>
@@ -896,13 +965,13 @@
               <w:noProof/>
             </w:rPr>
           </w:pPr>
-          <w:hyperlink w:anchor="_Toc93390383" w:history="1">
+          <w:hyperlink w:anchor="_Toc93445125" w:history="1">
             <w:r>
               <w:rPr>
                 <w:rStyle w:val="Hyperlink"/>
                 <w:noProof/>
               </w:rPr>
-              <w:t>4.</w:t>
+              <w:t>4-</w:t>
             </w:r>
             <w:r>
               <w:rPr>
@@ -937,7 +1006,7 @@
                 <w:noProof/>
                 <w:webHidden/>
               </w:rPr>
-              <w:instrText xml:space="preserve"> PAGEREF _Toc93390383 \h </w:instrText>
+              <w:instrText xml:space="preserve"> PAGEREF _Toc93445125 \h </w:instrText>
             </w:r>
             <w:r>
               <w:rPr>
@@ -957,7 +1026,175 @@
                 <w:noProof/>
                 <w:webHidden/>
               </w:rPr>
-              <w:t>11</w:t>
+              <w:t>12</w:t>
+            </w:r>
+            <w:r>
+              <w:rPr>
+                <w:noProof/>
+                <w:webHidden/>
+              </w:rPr>
+              <w:fldChar w:fldCharType="end"/>
+            </w:r>
+          </w:hyperlink>
+        </w:p>
+        <w:p>
+          <w:pPr>
+            <w:pStyle w:val="TOC2"/>
+            <w:tabs>
+              <w:tab w:val="left" w:pos="660"/>
+              <w:tab w:val="right" w:leader="dot" w:pos="9350"/>
+            </w:tabs>
+            <w:rPr>
+              <w:rFonts w:cstheme="minorBidi"/>
+              <w:noProof/>
+            </w:rPr>
+          </w:pPr>
+          <w:hyperlink w:anchor="_Toc93445126" w:history="1">
+            <w:r>
+              <w:rPr>
+                <w:rStyle w:val="Hyperlink"/>
+                <w:noProof/>
+              </w:rPr>
+              <w:t>5-</w:t>
+            </w:r>
+            <w:r>
+              <w:rPr>
+                <w:rFonts w:cstheme="minorBidi"/>
+                <w:noProof/>
+              </w:rPr>
+              <w:tab/>
+            </w:r>
+            <w:r>
+              <w:rPr>
+                <w:rStyle w:val="Hyperlink"/>
+                <w:noProof/>
+              </w:rPr>
+              <w:t>Flyweight</w:t>
+            </w:r>
+            <w:r>
+              <w:rPr>
+                <w:noProof/>
+                <w:webHidden/>
+              </w:rPr>
+              <w:tab/>
+            </w:r>
+            <w:r>
+              <w:rPr>
+                <w:noProof/>
+                <w:webHidden/>
+              </w:rPr>
+              <w:fldChar w:fldCharType="begin"/>
+            </w:r>
+            <w:r>
+              <w:rPr>
+                <w:noProof/>
+                <w:webHidden/>
+              </w:rPr>
+              <w:instrText xml:space="preserve"> PAGEREF _Toc93445126 \h </w:instrText>
+            </w:r>
+            <w:r>
+              <w:rPr>
+                <w:noProof/>
+                <w:webHidden/>
+              </w:rPr>
+            </w:r>
+            <w:r>
+              <w:rPr>
+                <w:noProof/>
+                <w:webHidden/>
+              </w:rPr>
+              <w:fldChar w:fldCharType="separate"/>
+            </w:r>
+            <w:r>
+              <w:rPr>
+                <w:noProof/>
+                <w:webHidden/>
+              </w:rPr>
+              <w:t>13</w:t>
+            </w:r>
+            <w:r>
+              <w:rPr>
+                <w:noProof/>
+                <w:webHidden/>
+              </w:rPr>
+              <w:fldChar w:fldCharType="end"/>
+            </w:r>
+          </w:hyperlink>
+        </w:p>
+        <w:p>
+          <w:pPr>
+            <w:pStyle w:val="TOC2"/>
+            <w:tabs>
+              <w:tab w:val="left" w:pos="660"/>
+              <w:tab w:val="right" w:leader="dot" w:pos="9350"/>
+            </w:tabs>
+            <w:rPr>
+              <w:rFonts w:cstheme="minorBidi"/>
+              <w:noProof/>
+            </w:rPr>
+          </w:pPr>
+          <w:hyperlink w:anchor="_Toc93445127" w:history="1">
+            <w:r>
+              <w:rPr>
+                <w:rStyle w:val="Hyperlink"/>
+                <w:noProof/>
+              </w:rPr>
+              <w:t>6-</w:t>
+            </w:r>
+            <w:r>
+              <w:rPr>
+                <w:rFonts w:cstheme="minorBidi"/>
+                <w:noProof/>
+              </w:rPr>
+              <w:tab/>
+            </w:r>
+            <w:r>
+              <w:rPr>
+                <w:rStyle w:val="Hyperlink"/>
+                <w:noProof/>
+              </w:rPr>
+              <w:t>Bridge</w:t>
+            </w:r>
+            <w:r>
+              <w:rPr>
+                <w:noProof/>
+                <w:webHidden/>
+              </w:rPr>
+              <w:tab/>
+            </w:r>
+            <w:r>
+              <w:rPr>
+                <w:noProof/>
+                <w:webHidden/>
+              </w:rPr>
+              <w:fldChar w:fldCharType="begin"/>
+            </w:r>
+            <w:r>
+              <w:rPr>
+                <w:noProof/>
+                <w:webHidden/>
+              </w:rPr>
+              <w:instrText xml:space="preserve"> PAGEREF _Toc93445127 \h </w:instrText>
+            </w:r>
+            <w:r>
+              <w:rPr>
+                <w:noProof/>
+                <w:webHidden/>
+              </w:rPr>
+            </w:r>
+            <w:r>
+              <w:rPr>
+                <w:noProof/>
+                <w:webHidden/>
+              </w:rPr>
+              <w:fldChar w:fldCharType="separate"/>
+            </w:r>
+            <w:r>
+              <w:rPr>
+                <w:noProof/>
+                <w:webHidden/>
+              </w:rPr>
+              <w:t>13</w:t>
             </w:r>
             <w:r>
               <w:rPr>
@@ -1072,98 +1309,73 @@
     </w:p>
     <w:p>
       <w:pPr>
-        <w:rPr>
-          <w:lang w:val="en-GB"/>
-        </w:rPr>
-      </w:pPr>
-    </w:p>
-    <w:p>
-      <w:pPr>
-        <w:rPr>
-          <w:lang w:val="en-GB"/>
-        </w:rPr>
-      </w:pPr>
-    </w:p>
-    <w:p>
-      <w:pPr>
-        <w:rPr>
-          <w:lang w:val="en-GB"/>
-        </w:rPr>
-      </w:pPr>
-    </w:p>
-    <w:p>
-      <w:pPr>
-        <w:rPr>
-          <w:lang w:val="en-GB"/>
-        </w:rPr>
-      </w:pPr>
-    </w:p>
-    <w:p>
-      <w:pPr>
-        <w:rPr>
-          <w:lang w:val="en-GB"/>
-        </w:rPr>
-      </w:pPr>
-    </w:p>
-    <w:p>
-      <w:pPr>
         <w:pStyle w:val="Heading1"/>
-        <w:numPr>
-          <w:ilvl w:val="0"/>
-          <w:numId w:val="7"/>
-        </w:numPr>
-        <w:jc w:val="center"/>
-      </w:pPr>
-      <w:bookmarkStart w:id="0" w:name="_Toc93390373"/>
-      <w:r>
-        <w:t>Creation design patterns</w:t>
+        <w:ind w:left="1080"/>
+      </w:pPr>
+      <w:bookmarkStart w:id="0" w:name="_Toc93445114"/>
+      <w:r>
+        <w:t>Software design patterns</w:t>
       </w:r>
       <w:bookmarkEnd w:id="0"/>
-    </w:p>
-    <w:p>
-      <w:pPr>
-        <w:rPr>
-          <w:lang w:val="en-GB"/>
-        </w:rPr>
-      </w:pPr>
-    </w:p>
-    <w:p>
-      <w:pPr>
-        <w:pStyle w:val="Heading2"/>
-        <w:numPr>
-          <w:ilvl w:val="0"/>
-          <w:numId w:val="4"/>
-        </w:numPr>
-      </w:pPr>
-      <w:bookmarkStart w:id="1" w:name="_Toc93390374"/>
-      <w:r>
-        <w:t>Singleton design pattern</w:t>
-      </w:r>
-      <w:bookmarkEnd w:id="1"/>
-    </w:p>
-    <w:p>
-      <w:pPr>
-        <w:rPr>
-          <w:lang w:val="en-GB"/>
-        </w:rPr>
-      </w:pPr>
-    </w:p>
-    <w:p>
-      <w:pPr>
-        <w:rPr>
-          <w:lang w:val="en-GB"/>
+      <w:r>
+        <w:t xml:space="preserve"> </w:t>
+      </w:r>
+    </w:p>
+    <w:p>
+      <w:pPr>
+        <w:rPr>
+          <w:rStyle w:val="subtitelsChar"/>
+        </w:rPr>
+      </w:pPr>
+    </w:p>
+    <w:p>
+      <w:pPr>
+        <w:rPr>
+          <w:szCs w:val="28"/>
+        </w:rPr>
+      </w:pPr>
+      <w:r>
+        <w:rPr>
+          <w:rStyle w:val="subtitelsChar"/>
+        </w:rPr>
+        <w:t>Software design patterns:</w:t>
+      </w:r>
+      <w:r>
+        <w:rPr>
+          <w:b/>
+          <w:bCs/>
+          <w:szCs w:val="28"/>
+        </w:rPr>
+        <w:t xml:space="preserve"> </w:t>
+      </w:r>
+      <w:r>
+        <w:rPr>
+          <w:szCs w:val="28"/>
+        </w:rPr>
+        <w:t>General solutions to software design problems</w:t>
+      </w:r>
+      <w:r>
+        <w:rPr>
+          <w:szCs w:val="28"/>
+        </w:rPr>
+        <w:t>.</w:t>
+      </w:r>
+    </w:p>
+    <w:p>
+      <w:pPr>
+        <w:rPr>
+          <w:szCs w:val="28"/>
         </w:rPr>
       </w:pPr>
       <w:r>
         <w:rPr>
           <w:noProof/>
-          <w:lang w:val="en-GB"/>
         </w:rPr>
         <w:drawing>
-          <wp:inline distT="0" distB="0" distL="0" distR="0" wp14:anchorId="3784EC23" wp14:editId="010B3BBD">
-            <wp:extent cx="5943600" cy="2886075"/>
-            <wp:effectExtent l="0" t="0" r="0" b="9525"/>
-            <wp:docPr id="1" name="Picture 1"/>
+          <wp:inline distT="0" distB="0" distL="0" distR="0" wp14:anchorId="1DD17A5B" wp14:editId="084FAB63">
+            <wp:extent cx="5943600" cy="3715385"/>
+            <wp:effectExtent l="0" t="0" r="0" b="0"/>
+            <wp:docPr id="23" name="Picture 23"/>
             <wp:cNvGraphicFramePr>
               <a:graphicFrameLocks xmlns:a="http://schemas.openxmlformats.org/drawingml/2006/main" noChangeAspect="1"/>
             </wp:cNvGraphicFramePr>
@@ -1183,7 +1395,7 @@
                   <pic:spPr>
                     <a:xfrm>
                       <a:off x="0" y="0"/>
-                      <a:ext cx="5943600" cy="2886075"/>
+                      <a:ext cx="5943600" cy="3715385"/>
                     </a:xfrm>
                     <a:prstGeom prst="rect">
                       <a:avLst/>
@@ -1198,56 +1410,34 @@
     </w:p>
     <w:p>
       <w:pPr>
-        <w:rPr>
-          <w:lang w:val="en-GB"/>
-        </w:rPr>
-      </w:pPr>
-    </w:p>
-    <w:p>
-      <w:pPr>
-        <w:rPr>
-          <w:lang w:val="en-GB"/>
-        </w:rPr>
-      </w:pPr>
-    </w:p>
-    <w:p>
-      <w:pPr>
-        <w:rPr>
-          <w:lang w:val="en-GB"/>
-        </w:rPr>
-      </w:pPr>
-    </w:p>
-    <w:p>
-      <w:pPr>
-        <w:pStyle w:val="Heading2"/>
-        <w:numPr>
-          <w:ilvl w:val="0"/>
-          <w:numId w:val="4"/>
-        </w:numPr>
-      </w:pPr>
-      <w:bookmarkStart w:id="2" w:name="_Toc93390375"/>
-      <w:r>
+        <w:pStyle w:val="subtitels"/>
+      </w:pPr>
+    </w:p>
+    <w:p>
+      <w:pPr>
+        <w:pStyle w:val="subtitels"/>
+      </w:pPr>
+      <w:r>
+        <w:t>GOF design pattern categories</w:t>
+      </w:r>
+    </w:p>
+    <w:p>
+      <w:pPr>
+        <w:rPr>
+          <w:szCs w:val="28"/>
+        </w:rPr>
+      </w:pPr>
+      <w:r>
+        <w:rPr>
+          <w:noProof/>
+          <w:szCs w:val="28"/>
+        </w:rPr>
         <w:lastRenderedPageBreak/>
-        <w:t>Prototype design pattern</w:t>
-      </w:r>
-      <w:bookmarkEnd w:id="2"/>
-    </w:p>
-    <w:p>
-      <w:pPr>
-        <w:rPr>
-          <w:lang w:val="en-GB"/>
-        </w:rPr>
-      </w:pPr>
-      <w:r>
-        <w:rPr>
-          <w:noProof/>
-          <w:lang w:val="en-GB"/>
-        </w:rPr>
         <w:drawing>
-          <wp:inline distT="0" distB="0" distL="0" distR="0" wp14:anchorId="56F7E89D" wp14:editId="791CD06A">
-            <wp:extent cx="5943600" cy="1463675"/>
-            <wp:effectExtent l="0" t="0" r="0" b="3175"/>
-            <wp:docPr id="2" name="Picture 2"/>
+          <wp:inline distT="0" distB="0" distL="0" distR="0" wp14:anchorId="736E9C86" wp14:editId="7577BD48">
+            <wp:extent cx="6202045" cy="2415540"/>
+            <wp:effectExtent l="0" t="0" r="8255" b="3810"/>
+            <wp:docPr id="24" name="Picture 24"/>
             <wp:cNvGraphicFramePr>
               <a:graphicFrameLocks xmlns:a="http://schemas.openxmlformats.org/drawingml/2006/main" noChangeAspect="1"/>
             </wp:cNvGraphicFramePr>
@@ -1267,7 +1457,7 @@
                   <pic:spPr>
                     <a:xfrm>
                       <a:off x="0" y="0"/>
-                      <a:ext cx="5943600" cy="1463675"/>
+                      <a:ext cx="6211651" cy="2419281"/>
                     </a:xfrm>
                     <a:prstGeom prst="rect">
                       <a:avLst/>
@@ -1283,23 +1473,54 @@
     <w:p>
       <w:pPr>
         <w:rPr>
-          <w:lang w:val="en-GB"/>
-        </w:rPr>
-      </w:pPr>
-    </w:p>
-    <w:p>
-      <w:pPr>
-        <w:rPr>
-          <w:lang w:val="en-GB"/>
-        </w:rPr>
-      </w:pPr>
-      <w:r>
-        <w:rPr>
-          <w:lang w:val="en-GB"/>
-        </w:rPr>
-        <w:t>Class diagram</w:t>
-      </w:r>
-    </w:p>
+          <w:szCs w:val="28"/>
+        </w:rPr>
+      </w:pPr>
+    </w:p>
+    <w:p>
+      <w:pPr>
+        <w:rPr>
+          <w:szCs w:val="28"/>
+        </w:rPr>
+      </w:pPr>
+    </w:p>
+    <w:p>
+      <w:pPr>
+        <w:pStyle w:val="Heading1"/>
+        <w:numPr>
+          <w:ilvl w:val="0"/>
+          <w:numId w:val="7"/>
+        </w:numPr>
+        <w:jc w:val="center"/>
+      </w:pPr>
+      <w:bookmarkStart w:id="1" w:name="_Toc93445115"/>
+      <w:r>
+        <w:t>Creation design patterns</w:t>
+      </w:r>
+      <w:bookmarkEnd w:id="1"/>
+    </w:p>
+    <w:p>
+      <w:pPr>
+        <w:rPr>
+          <w:lang w:val="en-GB"/>
+        </w:rPr>
+      </w:pPr>
+    </w:p>
+    <w:p>
+      <w:pPr>
+        <w:pStyle w:val="Heading2"/>
+        <w:numPr>
+          <w:ilvl w:val="0"/>
+          <w:numId w:val="4"/>
+        </w:numPr>
+      </w:pPr>
+      <w:bookmarkStart w:id="2" w:name="_Toc93445116"/>
+      <w:r>
+        <w:t>Singleton design pattern</w:t>
+      </w:r>
+      <w:bookmarkEnd w:id="2"/>
+    </w:p>
+    <w:p/>
     <w:p>
       <w:pPr>
         <w:rPr>
@@ -1312,10 +1533,10 @@
           <w:lang w:val="en-GB"/>
         </w:rPr>
         <w:drawing>
-          <wp:inline distT="0" distB="0" distL="0" distR="0" wp14:anchorId="37874570" wp14:editId="5018201D">
-            <wp:extent cx="5943600" cy="3169285"/>
-            <wp:effectExtent l="0" t="0" r="0" b="0"/>
-            <wp:docPr id="3" name="Picture 3"/>
+          <wp:inline distT="0" distB="0" distL="0" distR="0" wp14:anchorId="3784EC23" wp14:editId="010B3BBD">
+            <wp:extent cx="5943600" cy="2886075"/>
+            <wp:effectExtent l="0" t="0" r="0" b="9525"/>
+            <wp:docPr id="1" name="Picture 1"/>
             <wp:cNvGraphicFramePr>
               <a:graphicFrameLocks xmlns:a="http://schemas.openxmlformats.org/drawingml/2006/main" noChangeAspect="1"/>
             </wp:cNvGraphicFramePr>
@@ -1335,7 +1556,7 @@
                   <pic:spPr>
                     <a:xfrm>
                       <a:off x="0" y="0"/>
-                      <a:ext cx="5943600" cy="3169285"/>
+                      <a:ext cx="5943600" cy="2886075"/>
                     </a:xfrm>
                     <a:prstGeom prst="rect">
                       <a:avLst/>
@@ -1350,17 +1571,56 @@
     </w:p>
     <w:p>
       <w:pPr>
-        <w:pStyle w:val="Title"/>
-        <w:rPr>
-          <w:lang w:val="en-GB"/>
-        </w:rPr>
-      </w:pPr>
-      <w:r>
-        <w:rPr>
-          <w:lang w:val="en-GB"/>
-        </w:rPr>
-        <w:t xml:space="preserve">Shallow copy vs deep copy </w:t>
-      </w:r>
+        <w:pStyle w:val="ListParagraph"/>
+        <w:numPr>
+          <w:ilvl w:val="0"/>
+          <w:numId w:val="13"/>
+        </w:numPr>
+      </w:pPr>
+      <w:r>
+        <w:t>Implementation</w:t>
+      </w:r>
+    </w:p>
+    <w:p>
+      <w:pPr>
+        <w:pStyle w:val="ListParagraph"/>
+        <w:numPr>
+          <w:ilvl w:val="0"/>
+          <w:numId w:val="13"/>
+        </w:numPr>
+      </w:pPr>
+      <w:r>
+        <w:t>Lazy initialize implementation (initialize singleton only on create obj)</w:t>
+      </w:r>
+    </w:p>
+    <w:p/>
+    <w:p>
+      <w:pPr>
+        <w:rPr>
+          <w:lang w:val="en-GB"/>
+        </w:rPr>
+      </w:pPr>
+    </w:p>
+    <w:p>
+      <w:pPr>
+        <w:rPr>
+          <w:lang w:val="en-GB"/>
+        </w:rPr>
+      </w:pPr>
+    </w:p>
+    <w:p>
+      <w:pPr>
+        <w:pStyle w:val="Heading2"/>
+        <w:numPr>
+          <w:ilvl w:val="0"/>
+          <w:numId w:val="4"/>
+        </w:numPr>
+      </w:pPr>
+      <w:bookmarkStart w:id="3" w:name="_Toc93445117"/>
+      <w:r>
+        <w:t>Prototype design pattern</w:t>
+      </w:r>
+      <w:bookmarkEnd w:id="3"/>
     </w:p>
     <w:p>
       <w:pPr>
@@ -1373,12 +1633,11 @@
           <w:noProof/>
           <w:lang w:val="en-GB"/>
         </w:rPr>
-        <w:lastRenderedPageBreak/>
         <w:drawing>
-          <wp:inline distT="0" distB="0" distL="0" distR="0" wp14:anchorId="0B9D2017" wp14:editId="598DF155">
-            <wp:extent cx="5943600" cy="3123565"/>
-            <wp:effectExtent l="0" t="0" r="0" b="635"/>
-            <wp:docPr id="4" name="Picture 4"/>
+          <wp:inline distT="0" distB="0" distL="0" distR="0" wp14:anchorId="56F7E89D" wp14:editId="791CD06A">
+            <wp:extent cx="5943600" cy="1463675"/>
+            <wp:effectExtent l="0" t="0" r="0" b="3175"/>
+            <wp:docPr id="2" name="Picture 2"/>
             <wp:cNvGraphicFramePr>
               <a:graphicFrameLocks xmlns:a="http://schemas.openxmlformats.org/drawingml/2006/main" noChangeAspect="1"/>
             </wp:cNvGraphicFramePr>
@@ -1398,7 +1657,7 @@
                   <pic:spPr>
                     <a:xfrm>
                       <a:off x="0" y="0"/>
-                      <a:ext cx="5943600" cy="3123565"/>
+                      <a:ext cx="5943600" cy="1463675"/>
                     </a:xfrm>
                     <a:prstGeom prst="rect">
                       <a:avLst/>
@@ -1420,17 +1679,16 @@
     </w:p>
     <w:p>
       <w:pPr>
-        <w:pStyle w:val="Heading2"/>
-        <w:numPr>
-          <w:ilvl w:val="0"/>
-          <w:numId w:val="4"/>
-        </w:numPr>
-      </w:pPr>
-      <w:bookmarkStart w:id="3" w:name="_Toc93390376"/>
-      <w:r>
-        <w:t>Builder design pattern</w:t>
-      </w:r>
-      <w:bookmarkEnd w:id="3"/>
+        <w:rPr>
+          <w:lang w:val="en-GB"/>
+        </w:rPr>
+      </w:pPr>
+      <w:r>
+        <w:rPr>
+          <w:lang w:val="en-GB"/>
+        </w:rPr>
+        <w:t>Class diagram</w:t>
+      </w:r>
     </w:p>
     <w:p>
       <w:pPr>
@@ -1444,10 +1702,10 @@
           <w:lang w:val="en-GB"/>
         </w:rPr>
         <w:drawing>
-          <wp:inline distT="0" distB="0" distL="0" distR="0" wp14:anchorId="43A6019D" wp14:editId="64A38A23">
-            <wp:extent cx="5943600" cy="1407795"/>
-            <wp:effectExtent l="0" t="0" r="0" b="1905"/>
-            <wp:docPr id="5" name="Picture 5"/>
+          <wp:inline distT="0" distB="0" distL="0" distR="0" wp14:anchorId="37874570" wp14:editId="5018201D">
+            <wp:extent cx="5943600" cy="3169285"/>
+            <wp:effectExtent l="0" t="0" r="0" b="0"/>
+            <wp:docPr id="3" name="Picture 3"/>
             <wp:cNvGraphicFramePr>
               <a:graphicFrameLocks xmlns:a="http://schemas.openxmlformats.org/drawingml/2006/main" noChangeAspect="1"/>
             </wp:cNvGraphicFramePr>
@@ -1467,7 +1725,7 @@
                   <pic:spPr>
                     <a:xfrm>
                       <a:off x="0" y="0"/>
-                      <a:ext cx="5943600" cy="1407795"/>
+                      <a:ext cx="5943600" cy="3169285"/>
                     </a:xfrm>
                     <a:prstGeom prst="rect">
                       <a:avLst/>
@@ -1482,10 +1740,17 @@
     </w:p>
     <w:p>
       <w:pPr>
-        <w:rPr>
-          <w:lang w:val="en-GB"/>
-        </w:rPr>
-      </w:pPr>
+        <w:pStyle w:val="Title"/>
+        <w:rPr>
+          <w:lang w:val="en-GB"/>
+        </w:rPr>
+      </w:pPr>
+      <w:r>
+        <w:rPr>
+          <w:lang w:val="en-GB"/>
+        </w:rPr>
+        <w:t xml:space="preserve">Shallow copy vs deep copy </w:t>
+      </w:r>
     </w:p>
     <w:p>
       <w:pPr>
@@ -1500,10 +1765,10 @@
         </w:rPr>
         <w:lastRenderedPageBreak/>
         <w:drawing>
-          <wp:inline distT="0" distB="0" distL="0" distR="0" wp14:anchorId="00302848" wp14:editId="1823F2A0">
-            <wp:extent cx="5943600" cy="3013710"/>
-            <wp:effectExtent l="0" t="0" r="0" b="0"/>
-            <wp:docPr id="6" name="Picture 6"/>
+          <wp:inline distT="0" distB="0" distL="0" distR="0" wp14:anchorId="0B9D2017" wp14:editId="598DF155">
+            <wp:extent cx="5943600" cy="3123565"/>
+            <wp:effectExtent l="0" t="0" r="0" b="635"/>
+            <wp:docPr id="4" name="Picture 4"/>
             <wp:cNvGraphicFramePr>
               <a:graphicFrameLocks xmlns:a="http://schemas.openxmlformats.org/drawingml/2006/main" noChangeAspect="1"/>
             </wp:cNvGraphicFramePr>
@@ -1523,7 +1788,7 @@
                   <pic:spPr>
                     <a:xfrm>
                       <a:off x="0" y="0"/>
-                      <a:ext cx="5943600" cy="3013710"/>
+                      <a:ext cx="5943600" cy="3123565"/>
                     </a:xfrm>
                     <a:prstGeom prst="rect">
                       <a:avLst/>
@@ -1551,9 +1816,9 @@
           <w:numId w:val="4"/>
         </w:numPr>
       </w:pPr>
-      <w:bookmarkStart w:id="4" w:name="_Toc93390377"/>
-      <w:r>
-        <w:t>Factory design pattern</w:t>
+      <w:bookmarkStart w:id="4" w:name="_Toc93445118"/>
+      <w:r>
+        <w:t>Builder design pattern</w:t>
       </w:r>
       <w:bookmarkEnd w:id="4"/>
     </w:p>
@@ -1569,10 +1834,10 @@
           <w:lang w:val="en-GB"/>
         </w:rPr>
         <w:drawing>
-          <wp:inline distT="0" distB="0" distL="0" distR="0" wp14:anchorId="0F5EECCB" wp14:editId="4FEEFC65">
-            <wp:extent cx="5943600" cy="1946910"/>
-            <wp:effectExtent l="0" t="0" r="0" b="0"/>
-            <wp:docPr id="7" name="Picture 7"/>
+          <wp:inline distT="0" distB="0" distL="0" distR="0" wp14:anchorId="43A6019D" wp14:editId="64A38A23">
+            <wp:extent cx="5943600" cy="1407795"/>
+            <wp:effectExtent l="0" t="0" r="0" b="1905"/>
+            <wp:docPr id="5" name="Picture 5"/>
             <wp:cNvGraphicFramePr>
               <a:graphicFrameLocks xmlns:a="http://schemas.openxmlformats.org/drawingml/2006/main" noChangeAspect="1"/>
             </wp:cNvGraphicFramePr>
@@ -1592,7 +1857,7 @@
                   <pic:spPr>
                     <a:xfrm>
                       <a:off x="0" y="0"/>
-                      <a:ext cx="5943600" cy="1946910"/>
+                      <a:ext cx="5943600" cy="1407795"/>
                     </a:xfrm>
                     <a:prstGeom prst="rect">
                       <a:avLst/>
@@ -1611,6 +1876,13 @@
           <w:lang w:val="en-GB"/>
         </w:rPr>
       </w:pPr>
+    </w:p>
+    <w:p>
+      <w:pPr>
+        <w:rPr>
+          <w:lang w:val="en-GB"/>
+        </w:rPr>
+      </w:pPr>
       <w:r>
         <w:rPr>
           <w:noProof/>
@@ -1618,10 +1890,10 @@
         </w:rPr>
         <w:lastRenderedPageBreak/>
         <w:drawing>
-          <wp:inline distT="0" distB="0" distL="0" distR="0" wp14:anchorId="61BA0BAB" wp14:editId="37998BAB">
-            <wp:extent cx="5943600" cy="3132455"/>
+          <wp:inline distT="0" distB="0" distL="0" distR="0" wp14:anchorId="00302848" wp14:editId="1823F2A0">
+            <wp:extent cx="5943600" cy="3013710"/>
             <wp:effectExtent l="0" t="0" r="0" b="0"/>
-            <wp:docPr id="8" name="Picture 8"/>
+            <wp:docPr id="6" name="Picture 6"/>
             <wp:cNvGraphicFramePr>
               <a:graphicFrameLocks xmlns:a="http://schemas.openxmlformats.org/drawingml/2006/main" noChangeAspect="1"/>
             </wp:cNvGraphicFramePr>
@@ -1641,7 +1913,7 @@
                   <pic:spPr>
                     <a:xfrm>
                       <a:off x="0" y="0"/>
-                      <a:ext cx="5943600" cy="3132455"/>
+                      <a:ext cx="5943600" cy="3013710"/>
                     </a:xfrm>
                     <a:prstGeom prst="rect">
                       <a:avLst/>
@@ -1663,16 +1935,17 @@
     </w:p>
     <w:p>
       <w:pPr>
-        <w:rPr>
-          <w:lang w:val="en-GB"/>
-        </w:rPr>
-      </w:pPr>
-      <w:r>
-        <w:rPr>
-          <w:lang w:val="en-GB"/>
-        </w:rPr>
-        <w:t xml:space="preserve">EX </w:t>
-      </w:r>
+        <w:pStyle w:val="Heading2"/>
+        <w:numPr>
+          <w:ilvl w:val="0"/>
+          <w:numId w:val="4"/>
+        </w:numPr>
+      </w:pPr>
+      <w:bookmarkStart w:id="5" w:name="_Toc93445119"/>
+      <w:r>
+        <w:t>Factory design pattern</w:t>
+      </w:r>
+      <w:bookmarkEnd w:id="5"/>
     </w:p>
     <w:p>
       <w:pPr>
@@ -1686,10 +1959,10 @@
           <w:lang w:val="en-GB"/>
         </w:rPr>
         <w:drawing>
-          <wp:inline distT="0" distB="0" distL="0" distR="0" wp14:anchorId="0F196670" wp14:editId="19F15EE7">
-            <wp:extent cx="5943600" cy="3157855"/>
-            <wp:effectExtent l="0" t="0" r="0" b="4445"/>
-            <wp:docPr id="9" name="Picture 9"/>
+          <wp:inline distT="0" distB="0" distL="0" distR="0" wp14:anchorId="0F5EECCB" wp14:editId="4FEEFC65">
+            <wp:extent cx="5943600" cy="1946910"/>
+            <wp:effectExtent l="0" t="0" r="0" b="0"/>
+            <wp:docPr id="7" name="Picture 7"/>
             <wp:cNvGraphicFramePr>
               <a:graphicFrameLocks xmlns:a="http://schemas.openxmlformats.org/drawingml/2006/main" noChangeAspect="1"/>
             </wp:cNvGraphicFramePr>
@@ -1709,7 +1982,7 @@
                   <pic:spPr>
                     <a:xfrm>
                       <a:off x="0" y="0"/>
-                      <a:ext cx="5943600" cy="3157855"/>
+                      <a:ext cx="5943600" cy="1946910"/>
                     </a:xfrm>
                     <a:prstGeom prst="rect">
                       <a:avLst/>
@@ -1724,88 +1997,21 @@
     </w:p>
     <w:p>
       <w:pPr>
-        <w:pStyle w:val="Heading2"/>
-        <w:numPr>
-          <w:ilvl w:val="0"/>
-          <w:numId w:val="4"/>
-        </w:numPr>
-      </w:pPr>
-      <w:bookmarkStart w:id="5" w:name="_Toc93390378"/>
-      <w:r>
-        <w:t>Abstract Factory design pattern</w:t>
-      </w:r>
-      <w:bookmarkEnd w:id="5"/>
-    </w:p>
-    <w:p>
-      <w:pPr>
-        <w:rPr>
-          <w:lang w:val="en-GB"/>
-        </w:rPr>
-      </w:pPr>
-    </w:p>
-    <w:p>
-      <w:pPr>
-        <w:rPr>
-          <w:lang w:val="en-GB"/>
-        </w:rPr>
-      </w:pPr>
-      <w:r>
-        <w:rPr>
-          <w:lang w:val="en-GB"/>
-        </w:rPr>
-        <w:t xml:space="preserve">The factory can create more than interface of </w:t>
-      </w:r>
-      <w:proofErr w:type="spellStart"/>
-      <w:r>
-        <w:rPr>
-          <w:lang w:val="en-GB"/>
-        </w:rPr>
-        <w:t>obj</w:t>
-      </w:r>
-      <w:proofErr w:type="spellEnd"/>
-    </w:p>
-    <w:p>
-      <w:pPr>
-        <w:pStyle w:val="Heading1"/>
-        <w:numPr>
-          <w:ilvl w:val="0"/>
-          <w:numId w:val="7"/>
-        </w:numPr>
-        <w:jc w:val="center"/>
-      </w:pPr>
-      <w:bookmarkStart w:id="6" w:name="_Toc93390379"/>
-      <w:r>
+        <w:rPr>
+          <w:lang w:val="en-GB"/>
+        </w:rPr>
+      </w:pPr>
+      <w:r>
+        <w:rPr>
+          <w:noProof/>
+          <w:lang w:val="en-GB"/>
+        </w:rPr>
         <w:lastRenderedPageBreak/>
-        <w:t>Structural</w:t>
-      </w:r>
-      <w:r>
-        <w:t xml:space="preserve"> design patterns</w:t>
-      </w:r>
-      <w:bookmarkEnd w:id="6"/>
-    </w:p>
-    <w:p>
-      <w:pPr>
-        <w:rPr>
-          <w:lang w:val="en-GB"/>
-        </w:rPr>
-      </w:pPr>
-    </w:p>
-    <w:p>
-      <w:pPr>
-        <w:rPr>
-          <w:lang w:val="en-GB"/>
-        </w:rPr>
-      </w:pPr>
-      <w:r>
-        <w:rPr>
-          <w:noProof/>
-          <w:lang w:val="en-GB"/>
-        </w:rPr>
         <w:drawing>
-          <wp:inline distT="0" distB="0" distL="0" distR="0" wp14:anchorId="0AC3254F" wp14:editId="64CE424C">
-            <wp:extent cx="5943600" cy="2810510"/>
-            <wp:effectExtent l="0" t="0" r="0" b="8890"/>
-            <wp:docPr id="11" name="Picture 11"/>
+          <wp:inline distT="0" distB="0" distL="0" distR="0" wp14:anchorId="61BA0BAB" wp14:editId="37998BAB">
+            <wp:extent cx="5943600" cy="3132455"/>
+            <wp:effectExtent l="0" t="0" r="0" b="0"/>
+            <wp:docPr id="8" name="Picture 8"/>
             <wp:cNvGraphicFramePr>
               <a:graphicFrameLocks xmlns:a="http://schemas.openxmlformats.org/drawingml/2006/main" noChangeAspect="1"/>
             </wp:cNvGraphicFramePr>
@@ -1825,7 +2031,7 @@
                   <pic:spPr>
                     <a:xfrm>
                       <a:off x="0" y="0"/>
-                      <a:ext cx="5943600" cy="2810510"/>
+                      <a:ext cx="5943600" cy="3132455"/>
                     </a:xfrm>
                     <a:prstGeom prst="rect">
                       <a:avLst/>
@@ -1847,41 +2053,15 @@
     </w:p>
     <w:p>
       <w:pPr>
-        <w:pStyle w:val="Heading2"/>
-        <w:numPr>
-          <w:ilvl w:val="0"/>
-          <w:numId w:val="6"/>
-        </w:numPr>
-        <w:rPr>
-          <w:lang w:val="en-GB"/>
-        </w:rPr>
-      </w:pPr>
-      <w:bookmarkStart w:id="7" w:name="_Toc93390380"/>
-      <w:r>
-        <w:rPr>
-          <w:lang w:val="en-GB"/>
-        </w:rPr>
-        <w:t>Proxy</w:t>
-      </w:r>
-      <w:bookmarkEnd w:id="7"/>
-    </w:p>
-    <w:p>
-      <w:pPr>
-        <w:rPr>
-          <w:lang w:val="en-GB"/>
-        </w:rPr>
-      </w:pPr>
-      <w:r>
-        <w:rPr>
-          <w:lang w:val="en-GB"/>
-        </w:rPr>
-        <w:t xml:space="preserve">Control access of </w:t>
-      </w:r>
-      <w:r>
-        <w:rPr>
-          <w:lang w:val="en-GB"/>
-        </w:rPr>
-        <w:t>object</w:t>
+        <w:rPr>
+          <w:lang w:val="en-GB"/>
+        </w:rPr>
+      </w:pPr>
+      <w:r>
+        <w:rPr>
+          <w:lang w:val="en-GB"/>
+        </w:rPr>
+        <w:t xml:space="preserve">EX </w:t>
       </w:r>
     </w:p>
     <w:p>
@@ -1896,10 +2076,10 @@
           <w:lang w:val="en-GB"/>
         </w:rPr>
         <w:drawing>
-          <wp:inline distT="0" distB="0" distL="0" distR="0" wp14:anchorId="05DEF740" wp14:editId="0766C8AE">
-            <wp:extent cx="5943600" cy="2450465"/>
-            <wp:effectExtent l="0" t="0" r="0" b="6985"/>
-            <wp:docPr id="13" name="Picture 13"/>
+          <wp:inline distT="0" distB="0" distL="0" distR="0" wp14:anchorId="0F196670" wp14:editId="19F15EE7">
+            <wp:extent cx="5943600" cy="3157855"/>
+            <wp:effectExtent l="0" t="0" r="0" b="4445"/>
+            <wp:docPr id="9" name="Picture 9"/>
             <wp:cNvGraphicFramePr>
               <a:graphicFrameLocks xmlns:a="http://schemas.openxmlformats.org/drawingml/2006/main" noChangeAspect="1"/>
             </wp:cNvGraphicFramePr>
@@ -1919,7 +2099,7 @@
                   <pic:spPr>
                     <a:xfrm>
                       <a:off x="0" y="0"/>
-                      <a:ext cx="5943600" cy="2450465"/>
+                      <a:ext cx="5943600" cy="3157855"/>
                     </a:xfrm>
                     <a:prstGeom prst="rect">
                       <a:avLst/>
@@ -1934,16 +2114,64 @@
     </w:p>
     <w:p>
       <w:pPr>
-        <w:rPr>
-          <w:lang w:val="en-GB"/>
-        </w:rPr>
-      </w:pPr>
-      <w:r>
-        <w:rPr>
-          <w:lang w:val="en-GB"/>
-        </w:rPr>
-        <w:t>UML</w:t>
-      </w:r>
+        <w:pStyle w:val="Heading2"/>
+        <w:numPr>
+          <w:ilvl w:val="0"/>
+          <w:numId w:val="4"/>
+        </w:numPr>
+      </w:pPr>
+      <w:bookmarkStart w:id="6" w:name="_Toc93445120"/>
+      <w:r>
+        <w:t>Abstract Factory design pattern</w:t>
+      </w:r>
+      <w:bookmarkEnd w:id="6"/>
+    </w:p>
+    <w:p>
+      <w:pPr>
+        <w:rPr>
+          <w:lang w:val="en-GB"/>
+        </w:rPr>
+      </w:pPr>
+    </w:p>
+    <w:p>
+      <w:pPr>
+        <w:rPr>
+          <w:lang w:val="en-GB"/>
+        </w:rPr>
+      </w:pPr>
+      <w:r>
+        <w:rPr>
+          <w:lang w:val="en-GB"/>
+        </w:rPr>
+        <w:t xml:space="preserve">The factory can create more than interface of </w:t>
+      </w:r>
+      <w:proofErr w:type="spellStart"/>
+      <w:r>
+        <w:rPr>
+          <w:lang w:val="en-GB"/>
+        </w:rPr>
+        <w:t>obj</w:t>
+      </w:r>
+      <w:proofErr w:type="spellEnd"/>
+    </w:p>
+    <w:p>
+      <w:pPr>
+        <w:pStyle w:val="Heading1"/>
+        <w:numPr>
+          <w:ilvl w:val="0"/>
+          <w:numId w:val="7"/>
+        </w:numPr>
+        <w:jc w:val="center"/>
+      </w:pPr>
+      <w:bookmarkStart w:id="7" w:name="_Toc93445121"/>
+      <w:r>
+        <w:lastRenderedPageBreak/>
+        <w:t>Structural</w:t>
+      </w:r>
+      <w:r>
+        <w:t xml:space="preserve"> design patterns</w:t>
+      </w:r>
+      <w:bookmarkEnd w:id="7"/>
     </w:p>
     <w:p>
       <w:pPr>
@@ -1964,10 +2192,10 @@
           <w:lang w:val="en-GB"/>
         </w:rPr>
         <w:drawing>
-          <wp:inline distT="0" distB="0" distL="0" distR="0" wp14:anchorId="38425807" wp14:editId="5D0BDC37">
-            <wp:extent cx="5943600" cy="3291205"/>
-            <wp:effectExtent l="0" t="0" r="0" b="4445"/>
-            <wp:docPr id="15" name="Picture 15"/>
+          <wp:inline distT="0" distB="0" distL="0" distR="0" wp14:anchorId="0AC3254F" wp14:editId="64CE424C">
+            <wp:extent cx="5943600" cy="2810510"/>
+            <wp:effectExtent l="0" t="0" r="0" b="8890"/>
+            <wp:docPr id="11" name="Picture 11"/>
             <wp:cNvGraphicFramePr>
               <a:graphicFrameLocks xmlns:a="http://schemas.openxmlformats.org/drawingml/2006/main" noChangeAspect="1"/>
             </wp:cNvGraphicFramePr>
@@ -1987,7 +2215,7 @@
                   <pic:spPr>
                     <a:xfrm>
                       <a:off x="0" y="0"/>
-                      <a:ext cx="5943600" cy="3291205"/>
+                      <a:ext cx="5943600" cy="2810510"/>
                     </a:xfrm>
                     <a:prstGeom prst="rect">
                       <a:avLst/>
@@ -2009,23 +2237,41 @@
     </w:p>
     <w:p>
       <w:pPr>
-        <w:rPr>
-          <w:lang w:val="en-GB"/>
-        </w:rPr>
-      </w:pPr>
-    </w:p>
-    <w:p>
-      <w:pPr>
-        <w:pStyle w:val="Title"/>
-        <w:rPr>
-          <w:lang w:val="en-GB"/>
-        </w:rPr>
-      </w:pPr>
-      <w:r>
-        <w:rPr>
-          <w:lang w:val="en-GB"/>
-        </w:rPr>
-        <w:t>Proxy types</w:t>
+        <w:pStyle w:val="Heading2"/>
+        <w:numPr>
+          <w:ilvl w:val="0"/>
+          <w:numId w:val="6"/>
+        </w:numPr>
+        <w:rPr>
+          <w:lang w:val="en-GB"/>
+        </w:rPr>
+      </w:pPr>
+      <w:bookmarkStart w:id="8" w:name="_Toc93445122"/>
+      <w:r>
+        <w:rPr>
+          <w:lang w:val="en-GB"/>
+        </w:rPr>
+        <w:t>Proxy</w:t>
+      </w:r>
+      <w:bookmarkEnd w:id="8"/>
+    </w:p>
+    <w:p>
+      <w:pPr>
+        <w:rPr>
+          <w:lang w:val="en-GB"/>
+        </w:rPr>
+      </w:pPr>
+      <w:r>
+        <w:rPr>
+          <w:lang w:val="en-GB"/>
+        </w:rPr>
+        <w:t xml:space="preserve">Control access of </w:t>
+      </w:r>
+      <w:r>
+        <w:rPr>
+          <w:lang w:val="en-GB"/>
+        </w:rPr>
+        <w:t>object</w:t>
       </w:r>
     </w:p>
     <w:p>
@@ -2040,10 +2286,10 @@
           <w:lang w:val="en-GB"/>
         </w:rPr>
         <w:drawing>
-          <wp:inline distT="0" distB="0" distL="0" distR="0" wp14:anchorId="3B0990C4" wp14:editId="3E565620">
-            <wp:extent cx="5943600" cy="1998980"/>
-            <wp:effectExtent l="0" t="0" r="0" b="1270"/>
-            <wp:docPr id="10" name="Picture 10"/>
+          <wp:inline distT="0" distB="0" distL="0" distR="0" wp14:anchorId="05DEF740" wp14:editId="0766C8AE">
+            <wp:extent cx="5943600" cy="2450465"/>
+            <wp:effectExtent l="0" t="0" r="0" b="6985"/>
+            <wp:docPr id="13" name="Picture 13"/>
             <wp:cNvGraphicFramePr>
               <a:graphicFrameLocks xmlns:a="http://schemas.openxmlformats.org/drawingml/2006/main" noChangeAspect="1"/>
             </wp:cNvGraphicFramePr>
@@ -2063,6 +2309,151 @@
                   <pic:spPr>
                     <a:xfrm>
                       <a:off x="0" y="0"/>
+                      <a:ext cx="5943600" cy="2450465"/>
+                    </a:xfrm>
+                    <a:prstGeom prst="rect">
+                      <a:avLst/>
+                    </a:prstGeom>
+                  </pic:spPr>
+                </pic:pic>
+              </a:graphicData>
+            </a:graphic>
+          </wp:inline>
+        </w:drawing>
+      </w:r>
+    </w:p>
+    <w:p>
+      <w:pPr>
+        <w:rPr>
+          <w:lang w:val="en-GB"/>
+        </w:rPr>
+      </w:pPr>
+      <w:r>
+        <w:rPr>
+          <w:lang w:val="en-GB"/>
+        </w:rPr>
+        <w:t>UML</w:t>
+      </w:r>
+    </w:p>
+    <w:p>
+      <w:pPr>
+        <w:rPr>
+          <w:lang w:val="en-GB"/>
+        </w:rPr>
+      </w:pPr>
+    </w:p>
+    <w:p>
+      <w:pPr>
+        <w:rPr>
+          <w:lang w:val="en-GB"/>
+        </w:rPr>
+      </w:pPr>
+      <w:r>
+        <w:rPr>
+          <w:noProof/>
+          <w:lang w:val="en-GB"/>
+        </w:rPr>
+        <w:lastRenderedPageBreak/>
+        <w:drawing>
+          <wp:inline distT="0" distB="0" distL="0" distR="0" wp14:anchorId="38425807" wp14:editId="5D0BDC37">
+            <wp:extent cx="5943600" cy="3291205"/>
+            <wp:effectExtent l="0" t="0" r="0" b="4445"/>
+            <wp:docPr id="15" name="Picture 15"/>
+            <wp:cNvGraphicFramePr>
+              <a:graphicFrameLocks xmlns:a="http://schemas.openxmlformats.org/drawingml/2006/main" noChangeAspect="1"/>
+            </wp:cNvGraphicFramePr>
+            <a:graphic xmlns:a="http://schemas.openxmlformats.org/drawingml/2006/main">
+              <a:graphicData uri="http://schemas.openxmlformats.org/drawingml/2006/picture">
+                <pic:pic xmlns:pic="http://schemas.openxmlformats.org/drawingml/2006/picture">
+                  <pic:nvPicPr>
+                    <pic:cNvPr id="1" name=""/>
+                    <pic:cNvPicPr/>
+                  </pic:nvPicPr>
+                  <pic:blipFill>
+                    <a:blip r:embed="rId19"/>
+                    <a:stretch>
+                      <a:fillRect/>
+                    </a:stretch>
+                  </pic:blipFill>
+                  <pic:spPr>
+                    <a:xfrm>
+                      <a:off x="0" y="0"/>
+                      <a:ext cx="5943600" cy="3291205"/>
+                    </a:xfrm>
+                    <a:prstGeom prst="rect">
+                      <a:avLst/>
+                    </a:prstGeom>
+                  </pic:spPr>
+                </pic:pic>
+              </a:graphicData>
+            </a:graphic>
+          </wp:inline>
+        </w:drawing>
+      </w:r>
+    </w:p>
+    <w:p>
+      <w:pPr>
+        <w:rPr>
+          <w:lang w:val="en-GB"/>
+        </w:rPr>
+      </w:pPr>
+    </w:p>
+    <w:p>
+      <w:pPr>
+        <w:rPr>
+          <w:lang w:val="en-GB"/>
+        </w:rPr>
+      </w:pPr>
+    </w:p>
+    <w:p>
+      <w:pPr>
+        <w:pStyle w:val="Title"/>
+        <w:rPr>
+          <w:lang w:val="en-GB"/>
+        </w:rPr>
+      </w:pPr>
+      <w:r>
+        <w:rPr>
+          <w:lang w:val="en-GB"/>
+        </w:rPr>
+        <w:t>Proxy types</w:t>
+      </w:r>
+    </w:p>
+    <w:p>
+      <w:pPr>
+        <w:rPr>
+          <w:lang w:val="en-GB"/>
+        </w:rPr>
+      </w:pPr>
+      <w:r>
+        <w:rPr>
+          <w:noProof/>
+          <w:lang w:val="en-GB"/>
+        </w:rPr>
+        <w:drawing>
+          <wp:inline distT="0" distB="0" distL="0" distR="0" wp14:anchorId="3B0990C4" wp14:editId="3E565620">
+            <wp:extent cx="5943600" cy="1998980"/>
+            <wp:effectExtent l="0" t="0" r="0" b="1270"/>
+            <wp:docPr id="10" name="Picture 10"/>
+            <wp:cNvGraphicFramePr>
+              <a:graphicFrameLocks xmlns:a="http://schemas.openxmlformats.org/drawingml/2006/main" noChangeAspect="1"/>
+            </wp:cNvGraphicFramePr>
+            <a:graphic xmlns:a="http://schemas.openxmlformats.org/drawingml/2006/main">
+              <a:graphicData uri="http://schemas.openxmlformats.org/drawingml/2006/picture">
+                <pic:pic xmlns:pic="http://schemas.openxmlformats.org/drawingml/2006/picture">
+                  <pic:nvPicPr>
+                    <pic:cNvPr id="1" name=""/>
+                    <pic:cNvPicPr/>
+                  </pic:nvPicPr>
+                  <pic:blipFill>
+                    <a:blip r:embed="rId20"/>
+                    <a:stretch>
+                      <a:fillRect/>
+                    </a:stretch>
+                  </pic:blipFill>
+                  <pic:spPr>
+                    <a:xfrm>
+                      <a:off x="0" y="0"/>
                       <a:ext cx="5943600" cy="1998980"/>
                     </a:xfrm>
                     <a:prstGeom prst="rect">
@@ -2212,13 +2603,14 @@
         </w:numPr>
       </w:pPr>
       <w:r>
+        <w:lastRenderedPageBreak/>
         <w:t xml:space="preserve"> </w:t>
       </w:r>
-      <w:bookmarkStart w:id="8" w:name="_Toc93390381"/>
+      <w:bookmarkStart w:id="9" w:name="_Toc93445123"/>
       <w:r>
         <w:t>Decorator</w:t>
       </w:r>
-      <w:bookmarkEnd w:id="8"/>
+      <w:bookmarkEnd w:id="9"/>
       <w:r>
         <w:t xml:space="preserve"> </w:t>
       </w:r>
@@ -2230,16 +2622,7 @@
     </w:p>
     <w:p>
       <w:r>
-        <w:lastRenderedPageBreak/>
-        <w:t xml:space="preserve">flexible alternative to </w:t>
-      </w:r>
-      <w:proofErr w:type="spellStart"/>
-      <w:r>
-        <w:t>subclassing</w:t>
-      </w:r>
-      <w:proofErr w:type="spellEnd"/>
-      <w:r>
-        <w:t xml:space="preserve"> for extending functionality</w:t>
+        <w:t>flexible alternative to subclassing for extending functionality</w:t>
       </w:r>
       <w:r>
         <w:rPr>
@@ -2263,7 +2646,7 @@
                     </pic:cNvPicPr>
                   </pic:nvPicPr>
                   <pic:blipFill>
-                    <a:blip r:embed="rId19">
+                    <a:blip r:embed="rId21">
                       <a:extLst>
                         <a:ext uri="{28A0092B-C50C-407E-A947-70E740481C1C}">
                           <a14:useLocalDpi xmlns:a14="http://schemas.microsoft.com/office/drawing/2010/main" val="0"/>
@@ -2300,6 +2683,7 @@
         <w:rPr>
           <w:noProof/>
         </w:rPr>
+        <w:lastRenderedPageBreak/>
         <w:drawing>
           <wp:inline distT="0" distB="0" distL="0" distR="0" wp14:anchorId="50D7B584" wp14:editId="645A4382">
             <wp:extent cx="5943600" cy="2513248"/>
@@ -2318,7 +2702,7 @@
                     </pic:cNvPicPr>
                   </pic:nvPicPr>
                   <pic:blipFill>
-                    <a:blip r:embed="rId20" cstate="print">
+                    <a:blip r:embed="rId22" cstate="print">
                       <a:extLst>
                         <a:ext uri="{28A0092B-C50C-407E-A947-70E740481C1C}">
                           <a14:useLocalDpi xmlns:a14="http://schemas.microsoft.com/office/drawing/2010/main" val="0"/>
@@ -2358,11 +2742,11 @@
           <w:numId w:val="6"/>
         </w:numPr>
       </w:pPr>
-      <w:bookmarkStart w:id="9" w:name="_Toc93390382"/>
+      <w:bookmarkStart w:id="10" w:name="_Toc93445124"/>
       <w:r>
         <w:t>Adapter pattern</w:t>
       </w:r>
-      <w:bookmarkEnd w:id="9"/>
+      <w:bookmarkEnd w:id="10"/>
     </w:p>
     <w:p/>
     <w:p>
@@ -2386,7 +2770,7 @@
                     <pic:cNvPicPr/>
                   </pic:nvPicPr>
                   <pic:blipFill>
-                    <a:blip r:embed="rId21"/>
+                    <a:blip r:embed="rId23"/>
                     <a:stretch>
                       <a:fillRect/>
                     </a:stretch>
@@ -2429,7 +2813,7 @@
                     <pic:cNvPicPr/>
                   </pic:nvPicPr>
                   <pic:blipFill>
-                    <a:blip r:embed="rId22"/>
+                    <a:blip r:embed="rId24"/>
                     <a:stretch>
                       <a:fillRect/>
                     </a:stretch>
@@ -2455,6 +2839,7 @@
         <w:rPr>
           <w:noProof/>
         </w:rPr>
+        <w:lastRenderedPageBreak/>
         <w:drawing>
           <wp:inline distT="0" distB="0" distL="0" distR="0" wp14:anchorId="2C4EC7E3" wp14:editId="139DBEFB">
             <wp:extent cx="5943600" cy="1919484"/>
@@ -2473,7 +2858,7 @@
                     </pic:cNvPicPr>
                   </pic:nvPicPr>
                   <pic:blipFill>
-                    <a:blip r:embed="rId23" cstate="print">
+                    <a:blip r:embed="rId25" cstate="print">
                       <a:extLst>
                         <a:ext uri="{28A0092B-C50C-407E-A947-70E740481C1C}">
                           <a14:useLocalDpi xmlns:a14="http://schemas.microsoft.com/office/drawing/2010/main" val="0"/>
@@ -2513,12 +2898,11 @@
           <w:numId w:val="6"/>
         </w:numPr>
       </w:pPr>
-      <w:bookmarkStart w:id="10" w:name="_Toc93390383"/>
-      <w:r>
-        <w:lastRenderedPageBreak/>
+      <w:bookmarkStart w:id="11" w:name="_Toc93445125"/>
+      <w:r>
         <w:t>Façade pattern</w:t>
       </w:r>
-      <w:bookmarkEnd w:id="10"/>
+      <w:bookmarkEnd w:id="11"/>
       <w:r>
         <w:t xml:space="preserve"> </w:t>
       </w:r>
@@ -2546,7 +2930,7 @@
                     </pic:cNvPicPr>
                   </pic:nvPicPr>
                   <pic:blipFill>
-                    <a:blip r:embed="rId24" cstate="print">
+                    <a:blip r:embed="rId26" cstate="print">
                       <a:extLst>
                         <a:ext uri="{28A0092B-C50C-407E-A947-70E740481C1C}">
                           <a14:useLocalDpi xmlns:a14="http://schemas.microsoft.com/office/drawing/2010/main" val="0"/>
@@ -2599,7 +2983,7 @@
                     <pic:cNvPicPr/>
                   </pic:nvPicPr>
                   <pic:blipFill>
-                    <a:blip r:embed="rId25"/>
+                    <a:blip r:embed="rId27"/>
                     <a:stretch>
                       <a:fillRect/>
                     </a:stretch>
@@ -2680,12 +3064,21 @@
           <w:numId w:val="6"/>
         </w:numPr>
       </w:pPr>
-      <w:r>
-        <w:t xml:space="preserve">Flyweight </w:t>
-      </w:r>
-    </w:p>
-    <w:p>
-      <w:r>
+      <w:bookmarkStart w:id="12" w:name="_Toc93445126"/>
+      <w:r>
+        <w:lastRenderedPageBreak/>
+        <w:t>Flyweight</w:t>
+      </w:r>
+      <w:bookmarkEnd w:id="12"/>
+      <w:r>
+        <w:t xml:space="preserve"> </w:t>
+      </w:r>
+    </w:p>
+    <w:p>
+      <w:r>
+        <w:rPr>
+          <w:noProof/>
+        </w:rPr>
         <w:drawing>
           <wp:inline distT="0" distB="0" distL="0" distR="0" wp14:anchorId="7B747B56" wp14:editId="7FD46177">
             <wp:extent cx="5943600" cy="1064260"/>
@@ -2702,7 +3095,7 @@
                     <pic:cNvPicPr/>
                   </pic:nvPicPr>
                   <pic:blipFill>
-                    <a:blip r:embed="rId26"/>
+                    <a:blip r:embed="rId28"/>
                     <a:stretch>
                       <a:fillRect/>
                     </a:stretch>
@@ -2737,12 +3130,20 @@
           <w:numId w:val="6"/>
         </w:numPr>
       </w:pPr>
-      <w:r>
-        <w:t xml:space="preserve">Bridge </w:t>
-      </w:r>
-    </w:p>
-    <w:p>
-      <w:r>
+      <w:bookmarkStart w:id="13" w:name="_Toc93445127"/>
+      <w:r>
+        <w:t>Bridge</w:t>
+      </w:r>
+      <w:bookmarkEnd w:id="13"/>
+      <w:r>
+        <w:t xml:space="preserve"> </w:t>
+      </w:r>
+    </w:p>
+    <w:p>
+      <w:r>
+        <w:rPr>
+          <w:noProof/>
+        </w:rPr>
         <w:drawing>
           <wp:inline distT="0" distB="0" distL="0" distR="0" wp14:anchorId="0BFEFACE" wp14:editId="02609B49">
             <wp:extent cx="5943600" cy="3776980"/>
@@ -2759,7 +3160,7 @@
                     <pic:cNvPicPr/>
                   </pic:nvPicPr>
                   <pic:blipFill>
-                    <a:blip r:embed="rId27"/>
+                    <a:blip r:embed="rId29"/>
                     <a:stretch>
                       <a:fillRect/>
                     </a:stretch>
@@ -2781,10 +3182,7 @@
       </w:r>
     </w:p>
     <w:p/>
-    <w:p>
-      <w:bookmarkStart w:id="11" w:name="_GoBack"/>
-      <w:bookmarkEnd w:id="11"/>
-    </w:p>
+    <w:p/>
     <w:p/>
     <w:p/>
     <w:sectPr>
@@ -2798,7 +3196,7 @@
 </file>
 
 <file path=word/numbering.xml><?xml version="1.0" encoding="utf-8"?>
-<w:numbering xmlns:wpc="http://schemas.microsoft.com/office/word/2010/wordprocessingCanvas" xmlns:cx="http://schemas.microsoft.com/office/drawing/2014/chartex" xmlns:cx1="http://schemas.microsoft.com/office/drawing/2015/9/8/chartex" xmlns:cx2="http://schemas.microsoft.com/office/drawing/2015/10/21/chartex" xmlns:cx3="http://schemas.microsoft.com/office/drawing/2016/5/9/chartex" xmlns:cx4="http://schemas.microsoft.com/office/drawing/2016/5/10/chartex" xmlns:cx5="http://schemas.microsoft.com/office/drawing/2016/5/11/chartex" xmlns:cx6="http://schemas.microsoft.com/office/drawing/2016/5/12/chartex" xmlns:cx7="http://schemas.microsoft.com/office/drawing/2016/5/13/chartex" xmlns:cx8="http://schemas.microsoft.com/office/drawing/2016/5/14/chartex" xmlns:mc="http://schemas.openxmlformats.org/markup-compatibility/2006" xmlns:aink="http://schemas.microsoft.com/office/drawing/2016/ink" xmlns:am3d="http://schemas.microsoft.com/office/drawing/2017/model3d" xmlns:o="urn:schemas-microsoft-com:office:office" xmlns:r="http://schemas.openxmlformats.org/officeDocument/2006/relationships" xmlns:m="http://schemas.openxmlformats.org/officeDocument/2006/math" xmlns:v="urn:schemas-microsoft-com:vml" xmlns:wp14="http://schemas.microsoft.com/office/word/2010/wordprocessingDrawing" xmlns:wp="http://schemas.openxmlformats.org/drawingml/2006/wordprocessingDrawing" xmlns:w10="urn:schemas-microsoft-com:office:word" xmlns:w="http://schemas.openxmlformats.org/wordprocessingml/2006/main" xmlns:w14="http://schemas.microsoft.com/office/word/2010/wordml" xmlns:w15="http://schemas.microsoft.com/office/word/2012/wordml" xmlns:w16cid="http://schemas.microsoft.com/office/word/2016/wordml/cid" xmlns:w16se="http://schemas.microsoft.com/office/word/2015/wordml/symex" xmlns:wpg="http://schemas.microsoft.com/office/word/2010/wordprocessingGroup" xmlns:wpi="http://schemas.microsoft.com/office/word/2010/wordprocessingInk" xmlns:wne="http://schemas.microsoft.com/office/word/2006/wordml" xmlns:wps="http://schemas.microsoft.com/office/word/2010/wordprocessingShape" mc:Ignorable="w14 w15 w16se w16cid wp14">
+<w:numbering xmlns:wpc="http://schemas.microsoft.com/office/word/2010/wordprocessingCanvas" xmlns:cx="http://schemas.microsoft.com/office/drawing/2014/chartex" xmlns:cx1="http://schemas.microsoft.com/office/drawing/2015/9/8/chartex" xmlns:cx2="http://schemas.microsoft.com/office/drawing/2015/10/21/chartex" xmlns:cx3="http://schemas.microsoft.com/office/drawing/2016/5/9/chartex" xmlns:cx4="http://schemas.microsoft.com/office/drawing/2016/5/10/chartex" xmlns:cx5="http://schemas.microsoft.com/office/drawing/2016/5/11/chartex" xmlns:cx6="http://schemas.microsoft.com/office/drawing/2016/5/12/chartex" xmlns:cx7="http://schemas.microsoft.com/office/drawing/2016/5/13/chartex" xmlns:cx8="http://schemas.microsoft.com/office/drawing/2016/5/14/chartex" xmlns:mc="http://schemas.openxmlformats.org/markup-compatibility/2006" xmlns:aink="http://schemas.microsoft.com/office/drawing/2016/ink" xmlns:am3d="http://schemas.microsoft.com/office/drawing/2017/model3d" xmlns:o="urn:schemas-microsoft-com:office:office" xmlns:r="http://schemas.openxmlformats.org/officeDocument/2006/relationships" xmlns:m="http://schemas.openxmlformats.org/officeDocument/2006/math" xmlns:v="urn:schemas-microsoft-com:vml" xmlns:wp14="http://schemas.microsoft.com/office/word/2010/wordprocessingDrawing" xmlns:wp="http://schemas.openxmlformats.org/drawingml/2006/wordprocessingDrawing" xmlns:w10="urn:schemas-microsoft-com:office:word" xmlns:w="http://schemas.openxmlformats.org/wordprocessingml/2006/main" xmlns:w14="http://schemas.microsoft.com/office/word/2010/wordml" xmlns:w15="http://schemas.microsoft.com/office/word/2012/wordml" xmlns:w16cex="http://schemas.microsoft.com/office/word/2018/wordml/cex" xmlns:w16cid="http://schemas.microsoft.com/office/word/2016/wordml/cid" xmlns:w16="http://schemas.microsoft.com/office/word/2018/wordml" xmlns:w16sdtdh="http://schemas.microsoft.com/office/word/2020/wordml/sdtdatahash" xmlns:w16se="http://schemas.microsoft.com/office/word/2015/wordml/symex" xmlns:wpg="http://schemas.microsoft.com/office/word/2010/wordprocessingGroup" xmlns:wpi="http://schemas.microsoft.com/office/word/2010/wordprocessingInk" xmlns:wne="http://schemas.microsoft.com/office/word/2006/wordml" xmlns:wps="http://schemas.microsoft.com/office/word/2010/wordprocessingShape" mc:Ignorable="w14 w15 w16se w16cid w16 w16cex w16sdtdh wp14">
   <w:abstractNum w:abstractNumId="0" w15:restartNumberingAfterBreak="0">
     <w:nsid w:val="038D5D8D"/>
     <w:multiLevelType w:val="multilevel"/>
@@ -3226,6 +3624,118 @@
     </w:lvl>
   </w:abstractNum>
   <w:abstractNum w:abstractNumId="4" w15:restartNumberingAfterBreak="0">
+    <w:nsid w:val="1CB74ACF"/>
+    <w:multiLevelType w:val="hybridMultilevel"/>
+    <w:tmpl w:val="4B6A78DE"/>
+    <w:lvl w:ilvl="0" w:tplc="5AF003F0">
+      <w:numFmt w:val="bullet"/>
+      <w:lvlText w:val="-"/>
+      <w:lvlJc w:val="left"/>
+      <w:pPr>
+        <w:ind w:left="720" w:hanging="360"/>
+      </w:pPr>
+      <w:rPr>
+        <w:rFonts w:ascii="Calibri" w:eastAsiaTheme="minorHAnsi" w:hAnsi="Calibri" w:cs="Calibri" w:hint="default"/>
+      </w:rPr>
+    </w:lvl>
+    <w:lvl w:ilvl="1" w:tplc="04090003" w:tentative="1">
+      <w:start w:val="1"/>
+      <w:numFmt w:val="bullet"/>
+      <w:lvlText w:val="o"/>
+      <w:lvlJc w:val="left"/>
+      <w:pPr>
+        <w:ind w:left="1440" w:hanging="360"/>
+      </w:pPr>
+      <w:rPr>
+        <w:rFonts w:ascii="Courier New" w:hAnsi="Courier New" w:cs="Courier New" w:hint="default"/>
+      </w:rPr>
+    </w:lvl>
+    <w:lvl w:ilvl="2" w:tplc="04090005" w:tentative="1">
+      <w:start w:val="1"/>
+      <w:numFmt w:val="bullet"/>
+      <w:lvlText w:val=""/>
+      <w:lvlJc w:val="left"/>
+      <w:pPr>
+        <w:ind w:left="2160" w:hanging="360"/>
+      </w:pPr>
+      <w:rPr>
+        <w:rFonts w:ascii="Wingdings" w:hAnsi="Wingdings" w:hint="default"/>
+      </w:rPr>
+    </w:lvl>
+    <w:lvl w:ilvl="3" w:tplc="04090001" w:tentative="1">
+      <w:start w:val="1"/>
+      <w:numFmt w:val="bullet"/>
+      <w:lvlText w:val=""/>
+      <w:lvlJc w:val="left"/>
+      <w:pPr>
+        <w:ind w:left="2880" w:hanging="360"/>
+      </w:pPr>
+      <w:rPr>
+        <w:rFonts w:ascii="Symbol" w:hAnsi="Symbol" w:hint="default"/>
+      </w:rPr>
+    </w:lvl>
+    <w:lvl w:ilvl="4" w:tplc="04090003" w:tentative="1">
+      <w:start w:val="1"/>
+      <w:numFmt w:val="bullet"/>
+      <w:lvlText w:val="o"/>
+      <w:lvlJc w:val="left"/>
+      <w:pPr>
+        <w:ind w:left="3600" w:hanging="360"/>
+      </w:pPr>
+      <w:rPr>
+        <w:rFonts w:ascii="Courier New" w:hAnsi="Courier New" w:cs="Courier New" w:hint="default"/>
+      </w:rPr>
+    </w:lvl>
+    <w:lvl w:ilvl="5" w:tplc="04090005" w:tentative="1">
+      <w:start w:val="1"/>
+      <w:numFmt w:val="bullet"/>
+      <w:lvlText w:val=""/>
+      <w:lvlJc w:val="left"/>
+      <w:pPr>
+        <w:ind w:left="4320" w:hanging="360"/>
+      </w:pPr>
+      <w:rPr>
+        <w:rFonts w:ascii="Wingdings" w:hAnsi="Wingdings" w:hint="default"/>
+      </w:rPr>
+    </w:lvl>
+    <w:lvl w:ilvl="6" w:tplc="04090001" w:tentative="1">
+      <w:start w:val="1"/>
+      <w:numFmt w:val="bullet"/>
+      <w:lvlText w:val=""/>
+      <w:lvlJc w:val="left"/>
+      <w:pPr>
+        <w:ind w:left="5040" w:hanging="360"/>
+      </w:pPr>
+      <w:rPr>
+        <w:rFonts w:ascii="Symbol" w:hAnsi="Symbol" w:hint="default"/>
+      </w:rPr>
+    </w:lvl>
+    <w:lvl w:ilvl="7" w:tplc="04090003" w:tentative="1">
+      <w:start w:val="1"/>
+      <w:numFmt w:val="bullet"/>
+      <w:lvlText w:val="o"/>
+      <w:lvlJc w:val="left"/>
+      <w:pPr>
+        <w:ind w:left="5760" w:hanging="360"/>
+      </w:pPr>
+      <w:rPr>
+        <w:rFonts w:ascii="Courier New" w:hAnsi="Courier New" w:cs="Courier New" w:hint="default"/>
+      </w:rPr>
+    </w:lvl>
+    <w:lvl w:ilvl="8" w:tplc="04090005" w:tentative="1">
+      <w:start w:val="1"/>
+      <w:numFmt w:val="bullet"/>
+      <w:lvlText w:val=""/>
+      <w:lvlJc w:val="left"/>
+      <w:pPr>
+        <w:ind w:left="6480" w:hanging="360"/>
+      </w:pPr>
+      <w:rPr>
+        <w:rFonts w:ascii="Wingdings" w:hAnsi="Wingdings" w:hint="default"/>
+      </w:rPr>
+    </w:lvl>
+  </w:abstractNum>
+  <w:abstractNum w:abstractNumId="5" w15:restartNumberingAfterBreak="0">
     <w:nsid w:val="1E527730"/>
     <w:multiLevelType w:val="hybridMultilevel"/>
     <w:tmpl w:val="3C5ABF88"/>
@@ -3314,7 +3824,7 @@
       </w:pPr>
     </w:lvl>
   </w:abstractNum>
-  <w:abstractNum w:abstractNumId="5" w15:restartNumberingAfterBreak="0">
+  <w:abstractNum w:abstractNumId="6" w15:restartNumberingAfterBreak="0">
     <w:nsid w:val="2BB45C8B"/>
     <w:multiLevelType w:val="hybridMultilevel"/>
     <w:tmpl w:val="E550F4A2"/>
@@ -3403,7 +3913,7 @@
       </w:pPr>
     </w:lvl>
   </w:abstractNum>
-  <w:abstractNum w:abstractNumId="6" w15:restartNumberingAfterBreak="0">
+  <w:abstractNum w:abstractNumId="7" w15:restartNumberingAfterBreak="0">
     <w:nsid w:val="3C350456"/>
     <w:multiLevelType w:val="hybridMultilevel"/>
     <w:tmpl w:val="66789F2E"/>
@@ -3489,7 +3999,7 @@
       </w:pPr>
     </w:lvl>
   </w:abstractNum>
-  <w:abstractNum w:abstractNumId="7" w15:restartNumberingAfterBreak="0">
+  <w:abstractNum w:abstractNumId="8" w15:restartNumberingAfterBreak="0">
     <w:nsid w:val="44262BE9"/>
     <w:multiLevelType w:val="hybridMultilevel"/>
     <w:tmpl w:val="95B4B81C"/>
@@ -3575,7 +4085,7 @@
       </w:pPr>
     </w:lvl>
   </w:abstractNum>
-  <w:abstractNum w:abstractNumId="8" w15:restartNumberingAfterBreak="0">
+  <w:abstractNum w:abstractNumId="9" w15:restartNumberingAfterBreak="0">
     <w:nsid w:val="45563F6C"/>
     <w:multiLevelType w:val="multilevel"/>
     <w:tmpl w:val="007CD07C"/>
@@ -3688,7 +4198,7 @@
       </w:pPr>
     </w:lvl>
   </w:abstractNum>
-  <w:abstractNum w:abstractNumId="9" w15:restartNumberingAfterBreak="0">
+  <w:abstractNum w:abstractNumId="10" w15:restartNumberingAfterBreak="0">
     <w:nsid w:val="50742796"/>
     <w:multiLevelType w:val="hybridMultilevel"/>
     <w:tmpl w:val="C1767438"/>
@@ -3774,7 +4284,7 @@
       </w:pPr>
     </w:lvl>
   </w:abstractNum>
-  <w:abstractNum w:abstractNumId="10" w15:restartNumberingAfterBreak="0">
+  <w:abstractNum w:abstractNumId="11" w15:restartNumberingAfterBreak="0">
     <w:nsid w:val="7E1D6463"/>
     <w:multiLevelType w:val="hybridMultilevel"/>
     <w:tmpl w:val="D1AC5E40"/>
@@ -3860,7 +4370,7 @@
       </w:pPr>
     </w:lvl>
   </w:abstractNum>
-  <w:abstractNum w:abstractNumId="11" w15:restartNumberingAfterBreak="0">
+  <w:abstractNum w:abstractNumId="12" w15:restartNumberingAfterBreak="0">
     <w:nsid w:val="7EAC6E2B"/>
     <w:multiLevelType w:val="hybridMultilevel"/>
     <w:tmpl w:val="5BB0EFB6"/>
@@ -3950,22 +4460,22 @@
     </w:lvl>
   </w:abstractNum>
   <w:num w:numId="1">
+    <w:abstractNumId w:val="8"/>
+  </w:num>
+  <w:num w:numId="2">
+    <w:abstractNumId w:val="10"/>
+  </w:num>
+  <w:num w:numId="3">
+    <w:abstractNumId w:val="11"/>
+  </w:num>
+  <w:num w:numId="4">
     <w:abstractNumId w:val="7"/>
   </w:num>
-  <w:num w:numId="2">
-    <w:abstractNumId w:val="9"/>
-  </w:num>
-  <w:num w:numId="3">
-    <w:abstractNumId w:val="10"/>
-  </w:num>
-  <w:num w:numId="4">
-    <w:abstractNumId w:val="6"/>
-  </w:num>
   <w:num w:numId="5">
-    <w:abstractNumId w:val="4"/>
+    <w:abstractNumId w:val="5"/>
   </w:num>
   <w:num w:numId="6">
-    <w:abstractNumId w:val="5"/>
+    <w:abstractNumId w:val="6"/>
   </w:num>
   <w:num w:numId="7">
     <w:abstractNumId w:val="3"/>
@@ -3974,7 +4484,7 @@
     <w:abstractNumId w:val="0"/>
   </w:num>
   <w:num w:numId="9">
-    <w:abstractNumId w:val="11"/>
+    <w:abstractNumId w:val="12"/>
   </w:num>
   <w:num w:numId="10">
     <w:abstractNumId w:val="1"/>
@@ -3983,13 +4493,16 @@
     <w:abstractNumId w:val="2"/>
   </w:num>
   <w:num w:numId="12">
-    <w:abstractNumId w:val="8"/>
+    <w:abstractNumId w:val="9"/>
+  </w:num>
+  <w:num w:numId="13">
+    <w:abstractNumId w:val="4"/>
   </w:num>
 </w:numbering>
 </file>
 
 <file path=word/styles.xml><?xml version="1.0" encoding="utf-8"?>
-<w:styles xmlns:mc="http://schemas.openxmlformats.org/markup-compatibility/2006" xmlns:r="http://schemas.openxmlformats.org/officeDocument/2006/relationships" xmlns:w="http://schemas.openxmlformats.org/wordprocessingml/2006/main" xmlns:w14="http://schemas.microsoft.com/office/word/2010/wordml" xmlns:w15="http://schemas.microsoft.com/office/word/2012/wordml" xmlns:w16cid="http://schemas.microsoft.com/office/word/2016/wordml/cid" xmlns:w16se="http://schemas.microsoft.com/office/word/2015/wordml/symex" mc:Ignorable="w14 w15 w16se w16cid">
+<w:styles xmlns:mc="http://schemas.openxmlformats.org/markup-compatibility/2006" xmlns:r="http://schemas.openxmlformats.org/officeDocument/2006/relationships" xmlns:w="http://schemas.openxmlformats.org/wordprocessingml/2006/main" xmlns:w14="http://schemas.microsoft.com/office/word/2010/wordml" xmlns:w15="http://schemas.microsoft.com/office/word/2012/wordml" xmlns:w16cex="http://schemas.microsoft.com/office/word/2018/wordml/cex" xmlns:w16cid="http://schemas.microsoft.com/office/word/2016/wordml/cid" xmlns:w16="http://schemas.microsoft.com/office/word/2018/wordml" xmlns:w16sdtdh="http://schemas.microsoft.com/office/word/2020/wordml/sdtdatahash" xmlns:w16se="http://schemas.microsoft.com/office/word/2015/wordml/symex" mc:Ignorable="w14 w15 w16se w16cid w16 w16cex w16sdtdh">
   <w:docDefaults>
     <w:rPrDefault>
       <w:rPr>
@@ -4005,7 +4518,7 @@
       </w:pPr>
     </w:pPrDefault>
   </w:docDefaults>
-  <w:latentStyles w:defLockedState="0" w:defUIPriority="99" w:defSemiHidden="0" w:defUnhideWhenUsed="0" w:defQFormat="0" w:count="375">
+  <w:latentStyles w:defLockedState="0" w:defUIPriority="99" w:defSemiHidden="0" w:defUnhideWhenUsed="0" w:defQFormat="0" w:count="376">
     <w:lsdException w:name="Normal" w:uiPriority="0" w:qFormat="1"/>
     <w:lsdException w:name="heading 1" w:uiPriority="9" w:qFormat="1"/>
     <w:lsdException w:name="heading 2" w:semiHidden="1" w:uiPriority="9" w:unhideWhenUsed="1" w:qFormat="1"/>
@@ -4111,7 +4624,6 @@
     <w:lsdException w:name="HTML Sample" w:semiHidden="1" w:unhideWhenUsed="1"/>
     <w:lsdException w:name="HTML Typewriter" w:semiHidden="1" w:unhideWhenUsed="1"/>
     <w:lsdException w:name="HTML Variable" w:semiHidden="1" w:unhideWhenUsed="1"/>
-    <w:lsdException w:name="Normal Table" w:semiHidden="1" w:unhideWhenUsed="1"/>
     <w:lsdException w:name="annotation subject" w:semiHidden="1" w:unhideWhenUsed="1"/>
     <w:lsdException w:name="No List" w:semiHidden="1" w:unhideWhenUsed="1"/>
     <w:lsdException w:name="Outline List 1" w:semiHidden="1" w:unhideWhenUsed="1"/>
@@ -4158,10 +4670,8 @@
     <w:lsdException w:name="Table Subtle 2" w:semiHidden="1" w:unhideWhenUsed="1"/>
     <w:lsdException w:name="Table Web 1" w:semiHidden="1" w:unhideWhenUsed="1"/>
     <w:lsdException w:name="Table Web 2" w:semiHidden="1" w:unhideWhenUsed="1"/>
-    <w:lsdException w:name="Table Web 3" w:semiHidden="1" w:unhideWhenUsed="1"/>
     <w:lsdException w:name="Balloon Text" w:semiHidden="1" w:unhideWhenUsed="1"/>
     <w:lsdException w:name="Table Grid" w:uiPriority="39"/>
-    <w:lsdException w:name="Table Theme" w:semiHidden="1" w:unhideWhenUsed="1"/>
     <w:lsdException w:name="Placeholder Text" w:semiHidden="1"/>
     <w:lsdException w:name="No Spacing" w:uiPriority="1"/>
     <w:lsdException w:name="Light Shading" w:uiPriority="60"/>
@@ -4381,6 +4891,7 @@
     <w:lsdException w:name="Smart Hyperlink" w:semiHidden="1" w:unhideWhenUsed="1"/>
     <w:lsdException w:name="Hashtag" w:semiHidden="1" w:unhideWhenUsed="1"/>
     <w:lsdException w:name="Unresolved Mention" w:semiHidden="1" w:unhideWhenUsed="1"/>
+    <w:lsdException w:name="Smart Link" w:semiHidden="1" w:unhideWhenUsed="1"/>
   </w:latentStyles>
   <w:style w:type="paragraph" w:default="1" w:styleId="Normal">
     <w:name w:val="Normal"/>
@@ -4766,6 +5277,63 @@
       <w:szCs w:val="18"/>
     </w:rPr>
   </w:style>
+  <w:style w:type="paragraph" w:customStyle="1" w:styleId="headers">
+    <w:name w:val="headers"/>
+    <w:basedOn w:val="Title"/>
+    <w:link w:val="headersChar"/>
+    <w:qFormat/>
+    <w:rsid w:val="00401740"/>
+    <w:pPr>
+      <w:jc w:val="center"/>
+    </w:pPr>
+    <w:rPr>
+      <w:b w:val="0"/>
+      <w:color w:val="0070C0"/>
+      <w:sz w:val="56"/>
+    </w:rPr>
+  </w:style>
+  <w:style w:type="paragraph" w:customStyle="1" w:styleId="subtitels">
+    <w:name w:val="sub titels"/>
+    <w:basedOn w:val="Normal"/>
+    <w:link w:val="subtitelsChar"/>
+    <w:qFormat/>
+    <w:rsid w:val="00401740"/>
+    <w:rPr>
+      <w:b/>
+      <w:bCs/>
+      <w:color w:val="FF0000"/>
+      <w:sz w:val="32"/>
+      <w:szCs w:val="28"/>
+    </w:rPr>
+  </w:style>
+  <w:style w:type="character" w:customStyle="1" w:styleId="headersChar">
+    <w:name w:val="headers Char"/>
+    <w:basedOn w:val="TitleChar"/>
+    <w:link w:val="headers"/>
+    <w:rsid w:val="00401740"/>
+    <w:rPr>
+      <w:rFonts w:asciiTheme="majorHAnsi" w:eastAsiaTheme="majorEastAsia" w:hAnsiTheme="majorHAnsi" w:cstheme="majorBidi"/>
+      <w:b w:val="0"/>
+      <w:color w:val="0070C0"/>
+      <w:spacing w:val="-10"/>
+      <w:kern w:val="28"/>
+      <w:sz w:val="56"/>
+      <w:szCs w:val="56"/>
+    </w:rPr>
+  </w:style>
+  <w:style w:type="character" w:customStyle="1" w:styleId="subtitelsChar">
+    <w:name w:val="sub titels Char"/>
+    <w:basedOn w:val="DefaultParagraphFont"/>
+    <w:link w:val="subtitels"/>
+    <w:rsid w:val="00401740"/>
+    <w:rPr>
+      <w:b/>
+      <w:bCs/>
+      <w:color w:val="FF0000"/>
+      <w:sz w:val="32"/>
+      <w:szCs w:val="28"/>
+    </w:rPr>
+  </w:style>
 </w:styles>
 </file>
 

</xml_diff>